<commit_message>
Menütervek létrehozva, követelménykatalógus javítva
</commit_message>
<xml_diff>
--- a/Projektterv_allaskereso.docx
+++ b/Projektterv_allaskereso.docx
@@ -69,6 +69,7 @@
           <w:lang w:val="hu-HU"/>
         </w:rPr>
       </w:pPr>
+      <w:proofErr w:type="spellStart"/>
       <w:r>
         <w:rPr>
           <w:b/>
@@ -76,7 +77,37 @@
           <w:szCs w:val="44"/>
           <w:lang w:val="hu-HU"/>
         </w:rPr>
-        <w:t>Steve’s Jobs Álláskereső</w:t>
+        <w:t>Steve’s</w:t>
+      </w:r>
+      <w:proofErr w:type="spellEnd"/>
+      <w:r>
+        <w:rPr>
+          <w:b/>
+          <w:sz w:val="72"/>
+          <w:szCs w:val="44"/>
+          <w:lang w:val="hu-HU"/>
+        </w:rPr>
+        <w:t xml:space="preserve"> </w:t>
+      </w:r>
+      <w:proofErr w:type="spellStart"/>
+      <w:r>
+        <w:rPr>
+          <w:b/>
+          <w:sz w:val="72"/>
+          <w:szCs w:val="44"/>
+          <w:lang w:val="hu-HU"/>
+        </w:rPr>
+        <w:t>Jobs</w:t>
+      </w:r>
+      <w:proofErr w:type="spellEnd"/>
+      <w:r>
+        <w:rPr>
+          <w:b/>
+          <w:sz w:val="72"/>
+          <w:szCs w:val="44"/>
+          <w:lang w:val="hu-HU"/>
+        </w:rPr>
+        <w:t xml:space="preserve"> Álláskereső</w:t>
       </w:r>
     </w:p>
     <w:p>
@@ -132,11 +163,19 @@
           <w:lang w:val="hu-HU"/>
         </w:rPr>
       </w:pPr>
+      <w:proofErr w:type="spellStart"/>
       <w:r>
         <w:rPr>
           <w:lang w:val="hu-HU"/>
         </w:rPr>
-        <w:t>Szvoboda Máté</w:t>
+        <w:t>Szvoboda</w:t>
+      </w:r>
+      <w:proofErr w:type="spellEnd"/>
+      <w:r>
+        <w:rPr>
+          <w:lang w:val="hu-HU"/>
+        </w:rPr>
+        <w:t xml:space="preserve"> Máté</w:t>
       </w:r>
       <w:r>
         <w:br w:type="page"/>
@@ -146,10 +185,20 @@
       <w:pPr>
         <w:pStyle w:val="Cmsor2"/>
       </w:pPr>
+      <w:proofErr w:type="spellStart"/>
       <w:r>
         <w:lastRenderedPageBreak/>
-        <w:t>Munka felosztása</w:t>
-      </w:r>
+        <w:t>Munka</w:t>
+      </w:r>
+      <w:proofErr w:type="spellEnd"/>
+      <w:r>
+        <w:t xml:space="preserve"> </w:t>
+      </w:r>
+      <w:proofErr w:type="spellStart"/>
+      <w:r>
+        <w:t>felosztása</w:t>
+      </w:r>
+      <w:proofErr w:type="spellEnd"/>
     </w:p>
     <w:p>
       <w:pPr>
@@ -240,11 +289,19 @@
           <w:lang w:val="hu-HU"/>
         </w:rPr>
       </w:pPr>
+      <w:proofErr w:type="spellStart"/>
       <w:r>
         <w:rPr>
           <w:lang w:val="hu-HU"/>
         </w:rPr>
-        <w:t>Szvoboda Máté:</w:t>
+        <w:t>Szvoboda</w:t>
+      </w:r>
+      <w:proofErr w:type="spellEnd"/>
+      <w:r>
+        <w:rPr>
+          <w:lang w:val="hu-HU"/>
+        </w:rPr>
+        <w:t xml:space="preserve"> Máté:</w:t>
       </w:r>
     </w:p>
     <w:p>
@@ -258,19 +315,62 @@
           <w:lang w:val="hu-HU"/>
         </w:rPr>
       </w:pPr>
+      <w:proofErr w:type="spellStart"/>
       <w:r>
         <w:rPr>
           <w:lang w:val="hu-HU"/>
         </w:rPr>
-        <w:t>Client-side szkriptelés, adatbázis lekérdezések/módosítások, adatbázisfüggetlen backend szkriptelés</w:t>
-      </w:r>
+        <w:t>Client-side</w:t>
+      </w:r>
+      <w:proofErr w:type="spellEnd"/>
+      <w:r>
+        <w:rPr>
+          <w:lang w:val="hu-HU"/>
+        </w:rPr>
+        <w:t xml:space="preserve"> </w:t>
+      </w:r>
+      <w:proofErr w:type="spellStart"/>
+      <w:r>
+        <w:rPr>
+          <w:lang w:val="hu-HU"/>
+        </w:rPr>
+        <w:t>szkriptelés</w:t>
+      </w:r>
+      <w:proofErr w:type="spellEnd"/>
+      <w:r>
+        <w:rPr>
+          <w:lang w:val="hu-HU"/>
+        </w:rPr>
+        <w:t xml:space="preserve">, adatbázis lekérdezések/módosítások, adatbázisfüggetlen backend </w:t>
+      </w:r>
+      <w:proofErr w:type="spellStart"/>
+      <w:r>
+        <w:rPr>
+          <w:lang w:val="hu-HU"/>
+        </w:rPr>
+        <w:t>szkriptelés</w:t>
+      </w:r>
+      <w:proofErr w:type="spellEnd"/>
     </w:p>
     <w:p>
       <w:pPr>
         <w:pStyle w:val="Cmsor2"/>
       </w:pPr>
-      <w:r>
-        <w:t>Értékelési mód:</w:t>
+      <w:proofErr w:type="spellStart"/>
+      <w:r>
+        <w:t>Értékelési</w:t>
+      </w:r>
+      <w:proofErr w:type="spellEnd"/>
+      <w:r>
+        <w:t xml:space="preserve"> </w:t>
+      </w:r>
+      <w:proofErr w:type="spellStart"/>
+      <w:r>
+        <w:t>mód</w:t>
+      </w:r>
+      <w:proofErr w:type="spellEnd"/>
+      <w:r>
+        <w:t>:</w:t>
       </w:r>
     </w:p>
     <w:p>
@@ -306,9 +406,27 @@
       <w:pPr>
         <w:pStyle w:val="Cmsor2"/>
       </w:pPr>
-      <w:r>
-        <w:t>Feladat szöveges leírása</w:t>
-      </w:r>
+      <w:proofErr w:type="spellStart"/>
+      <w:r>
+        <w:t>Feladat</w:t>
+      </w:r>
+      <w:proofErr w:type="spellEnd"/>
+      <w:r>
+        <w:t xml:space="preserve"> </w:t>
+      </w:r>
+      <w:proofErr w:type="spellStart"/>
+      <w:r>
+        <w:t>szöveges</w:t>
+      </w:r>
+      <w:proofErr w:type="spellEnd"/>
+      <w:r>
+        <w:t xml:space="preserve"> </w:t>
+      </w:r>
+      <w:proofErr w:type="spellStart"/>
+      <w:r>
+        <w:t>leírása</w:t>
+      </w:r>
+      <w:proofErr w:type="spellEnd"/>
     </w:p>
     <w:p>
       <w:pPr>
@@ -324,6 +442,7 @@
         </w:rPr>
         <w:t xml:space="preserve">A feladat egy álláskereső weboldal adatbázisának, és webes felületének kialakítása. A felhasználó az oldal felkeresésekor egy ún. vendég fiókkal böngészi az elérhető állásokat. Amennyiben meg szeretné tekinteni az általa kiválasztott állás kapcsolati adatait, úgy regisztrálnia kell az oldalra, ezzel a regisztrált felhasználóknak lényegesen több funkciót biztosítunk. 4 felhasználótípust különböztetünk meg. Egy </w:t>
       </w:r>
+      <w:proofErr w:type="spellStart"/>
       <w:r>
         <w:rPr>
           <w:i/>
@@ -332,11 +451,40 @@
         </w:rPr>
         <w:t>admin</w:t>
       </w:r>
+      <w:proofErr w:type="spellEnd"/>
       <w:r>
         <w:rPr>
           <w:lang w:val="hu-HU"/>
         </w:rPr>
-        <w:t xml:space="preserve"> felhasználó a belépés után a saját admin-felületéről tudja közvetlenül módosítani az adatbázist. Több admin jogosultságú felhasználó is lehet. </w:t>
+        <w:t xml:space="preserve"> felhasználó a belépés után a saját </w:t>
+      </w:r>
+      <w:proofErr w:type="spellStart"/>
+      <w:r>
+        <w:rPr>
+          <w:lang w:val="hu-HU"/>
+        </w:rPr>
+        <w:t>admin</w:t>
+      </w:r>
+      <w:proofErr w:type="spellEnd"/>
+      <w:r>
+        <w:rPr>
+          <w:lang w:val="hu-HU"/>
+        </w:rPr>
+        <w:t xml:space="preserve">-felületéről tudja közvetlenül módosítani az adatbázist. Több </w:t>
+      </w:r>
+      <w:proofErr w:type="spellStart"/>
+      <w:r>
+        <w:rPr>
+          <w:lang w:val="hu-HU"/>
+        </w:rPr>
+        <w:t>admin</w:t>
+      </w:r>
+      <w:proofErr w:type="spellEnd"/>
+      <w:r>
+        <w:rPr>
+          <w:lang w:val="hu-HU"/>
+        </w:rPr>
+        <w:t xml:space="preserve"> jogosultságú felhasználó is lehet. </w:t>
       </w:r>
       <w:r>
         <w:rPr>
@@ -484,9 +632,11 @@
       <w:pPr>
         <w:pStyle w:val="Cmsor2"/>
       </w:pPr>
+      <w:proofErr w:type="spellStart"/>
       <w:r>
         <w:t>Követelménykatalógus</w:t>
       </w:r>
+      <w:proofErr w:type="spellEnd"/>
     </w:p>
     <w:p>
       <w:pPr>
@@ -525,7 +675,21 @@
         <w:rPr>
           <w:lang w:val="hu-HU"/>
         </w:rPr>
-        <w:t>z állásra jelentkezők részéről. A rendszernek képesnek kell lennie tárolni az egyes felhasználói fiókokhoz tartozó email jelszó párost. A jelszavakat hash-ként fogja tárolni, melyhez elérést kell biztosítani a megfelelő függvénykönyvtárakhoz, és ezekkel kommunikálnia kell. Tárolja a felhasználók személyes adatait, illetve a hirdetések paramétereit. A rendszert úgy kell megtervezni, hogy ne kelljen kritikus részekben különálló adatbázisokra, vagy harmadik féltől származó rendszerekre támaszkodnia. A stabilitás létfontosságú</w:t>
+        <w:t xml:space="preserve">z állásra jelentkezők részéről. A rendszernek képesnek kell lennie tárolni az egyes felhasználói fiókokhoz tartozó email jelszó párost. A jelszavakat </w:t>
+      </w:r>
+      <w:proofErr w:type="spellStart"/>
+      <w:r>
+        <w:rPr>
+          <w:lang w:val="hu-HU"/>
+        </w:rPr>
+        <w:t>hash</w:t>
+      </w:r>
+      <w:proofErr w:type="spellEnd"/>
+      <w:r>
+        <w:rPr>
+          <w:lang w:val="hu-HU"/>
+        </w:rPr>
+        <w:t>-ként fogja tárolni, melyhez elérést kell biztosítani a megfelelő függvénykönyvtárakhoz, és ezekkel kommunikálnia kell. Tárolja a felhasználók személyes adatait, illetve a hirdetések paramétereit. A rendszert úgy kell megtervezni, hogy ne kelljen kritikus részekben különálló adatbázisokra, vagy harmadik féltől származó rendszerekre támaszkodnia. A stabilitás létfontosságú</w:t>
       </w:r>
       <w:r>
         <w:rPr>
@@ -546,9 +710,14 @@
         <w:pStyle w:val="Cmsor2"/>
         <w:pageBreakBefore/>
       </w:pPr>
+      <w:proofErr w:type="spellStart"/>
       <w:r>
         <w:lastRenderedPageBreak/>
-        <w:t>Adatfolyam diagram (DFD):</w:t>
+        <w:t>Adatfolyam</w:t>
+      </w:r>
+      <w:proofErr w:type="spellEnd"/>
+      <w:r>
+        <w:t xml:space="preserve"> diagram (DFD):</w:t>
       </w:r>
     </w:p>
     <w:p>
@@ -934,7 +1103,23 @@
         <w:pStyle w:val="Cmsor2"/>
       </w:pPr>
       <w:r>
-        <w:t>Az EK-diagram leképezése relációsémákra:</w:t>
+        <w:t xml:space="preserve">Az EK-diagram </w:t>
+      </w:r>
+      <w:proofErr w:type="spellStart"/>
+      <w:r>
+        <w:t>leképezése</w:t>
+      </w:r>
+      <w:proofErr w:type="spellEnd"/>
+      <w:r>
+        <w:t xml:space="preserve"> </w:t>
+      </w:r>
+      <w:proofErr w:type="spellStart"/>
+      <w:r>
+        <w:t>relációsémákra</w:t>
+      </w:r>
+      <w:proofErr w:type="spellEnd"/>
+      <w:r>
+        <w:t>:</w:t>
       </w:r>
     </w:p>
     <w:p>
@@ -950,8 +1135,13 @@
       <w:pPr>
         <w:spacing w:after="120"/>
       </w:pPr>
-      <w:r>
-        <w:t>Szemelyes_adatok (</w:t>
+      <w:proofErr w:type="spellStart"/>
+      <w:r>
+        <w:t>Szemelyes_adatok</w:t>
+      </w:r>
+      <w:proofErr w:type="spellEnd"/>
+      <w:r>
+        <w:t xml:space="preserve"> (</w:t>
       </w:r>
       <w:r>
         <w:rPr>
@@ -960,15 +1150,28 @@
         <w:t>id</w:t>
       </w:r>
       <w:r>
-        <w:t>, neve, szul_ideje)</w:t>
+        <w:t xml:space="preserve">, neve, </w:t>
+      </w:r>
+      <w:proofErr w:type="spellStart"/>
+      <w:r>
+        <w:t>szul_ideje</w:t>
+      </w:r>
+      <w:proofErr w:type="spellEnd"/>
+      <w:r>
+        <w:t>)</w:t>
       </w:r>
     </w:p>
     <w:p>
       <w:pPr>
         <w:spacing w:after="120"/>
       </w:pPr>
-      <w:r>
-        <w:t>Fiokadatok (</w:t>
+      <w:proofErr w:type="spellStart"/>
+      <w:r>
+        <w:t>Fiokadatok</w:t>
+      </w:r>
+      <w:proofErr w:type="spellEnd"/>
+      <w:r>
+        <w:t xml:space="preserve"> (</w:t>
       </w:r>
       <w:r>
         <w:rPr>
@@ -977,15 +1180,42 @@
         <w:t>id</w:t>
       </w:r>
       <w:r>
-        <w:t xml:space="preserve">, email, jelszo, fiok_tipusa, </w:t>
-      </w:r>
+        <w:t xml:space="preserve">, email, </w:t>
+      </w:r>
+      <w:proofErr w:type="spellStart"/>
+      <w:r>
+        <w:t>jelszo</w:t>
+      </w:r>
+      <w:proofErr w:type="spellEnd"/>
+      <w:r>
+        <w:t xml:space="preserve">, </w:t>
+      </w:r>
+      <w:proofErr w:type="spellStart"/>
+      <w:r>
+        <w:t>fiok_tipusa</w:t>
+      </w:r>
+      <w:proofErr w:type="spellEnd"/>
+      <w:r>
+        <w:t xml:space="preserve">, </w:t>
+      </w:r>
+      <w:proofErr w:type="spellStart"/>
       <w:r>
         <w:rPr>
           <w:i/>
           <w:iCs/>
         </w:rPr>
-        <w:t>szemelyes_adatok.idI</w:t>
-      </w:r>
+        <w:t>szemelyes_</w:t>
+      </w:r>
+      <w:proofErr w:type="gramStart"/>
+      <w:r>
+        <w:rPr>
+          <w:i/>
+          <w:iCs/>
+        </w:rPr>
+        <w:t>adatok.idI</w:t>
+      </w:r>
+      <w:proofErr w:type="spellEnd"/>
+      <w:proofErr w:type="gramEnd"/>
       <w:r>
         <w:t>)</w:t>
       </w:r>
@@ -994,8 +1224,13 @@
       <w:pPr>
         <w:spacing w:after="120"/>
       </w:pPr>
-      <w:r>
-        <w:t>Iskola (</w:t>
+      <w:proofErr w:type="spellStart"/>
+      <w:r>
+        <w:t>Iskola</w:t>
+      </w:r>
+      <w:proofErr w:type="spellEnd"/>
+      <w:r>
+        <w:t xml:space="preserve"> (</w:t>
       </w:r>
       <w:r>
         <w:rPr>
@@ -1004,15 +1239,36 @@
         <w:t>id</w:t>
       </w:r>
       <w:r>
-        <w:t>, nev, varhato_befejezes)</w:t>
+        <w:t xml:space="preserve">, </w:t>
+      </w:r>
+      <w:proofErr w:type="spellStart"/>
+      <w:r>
+        <w:t>nev</w:t>
+      </w:r>
+      <w:proofErr w:type="spellEnd"/>
+      <w:r>
+        <w:t xml:space="preserve">, </w:t>
+      </w:r>
+      <w:proofErr w:type="spellStart"/>
+      <w:r>
+        <w:t>varhato_befejezes</w:t>
+      </w:r>
+      <w:proofErr w:type="spellEnd"/>
+      <w:r>
+        <w:t>)</w:t>
       </w:r>
     </w:p>
     <w:p>
       <w:pPr>
         <w:spacing w:after="120"/>
       </w:pPr>
-      <w:r>
-        <w:t>Vegzettseg (</w:t>
+      <w:proofErr w:type="spellStart"/>
+      <w:r>
+        <w:t>Vegzettseg</w:t>
+      </w:r>
+      <w:proofErr w:type="spellEnd"/>
+      <w:r>
+        <w:t xml:space="preserve"> (</w:t>
       </w:r>
       <w:r>
         <w:rPr>
@@ -1021,15 +1277,28 @@
         <w:t>id</w:t>
       </w:r>
       <w:r>
-        <w:t>, neve, intezmeny)</w:t>
+        <w:t xml:space="preserve">, neve, </w:t>
+      </w:r>
+      <w:proofErr w:type="spellStart"/>
+      <w:r>
+        <w:t>intezmeny</w:t>
+      </w:r>
+      <w:proofErr w:type="spellEnd"/>
+      <w:r>
+        <w:t>)</w:t>
       </w:r>
     </w:p>
     <w:p>
       <w:pPr>
         <w:spacing w:after="120"/>
       </w:pPr>
-      <w:r>
-        <w:t>Egyeb_feltetelek (</w:t>
+      <w:proofErr w:type="spellStart"/>
+      <w:r>
+        <w:t>Egyeb_feltetelek</w:t>
+      </w:r>
+      <w:proofErr w:type="spellEnd"/>
+      <w:r>
+        <w:t xml:space="preserve"> (</w:t>
       </w:r>
       <w:r>
         <w:rPr>
@@ -1038,15 +1307,44 @@
         <w:t>id</w:t>
       </w:r>
       <w:r>
-        <w:t>, kell_jogsi, munkatapasztalat_ev, egyeb_feltetelek)</w:t>
+        <w:t xml:space="preserve">, </w:t>
+      </w:r>
+      <w:proofErr w:type="spellStart"/>
+      <w:r>
+        <w:t>kell_jogsi</w:t>
+      </w:r>
+      <w:proofErr w:type="spellEnd"/>
+      <w:r>
+        <w:t xml:space="preserve">, </w:t>
+      </w:r>
+      <w:proofErr w:type="spellStart"/>
+      <w:r>
+        <w:t>munkatapasztalat_ev</w:t>
+      </w:r>
+      <w:proofErr w:type="spellEnd"/>
+      <w:r>
+        <w:t xml:space="preserve">, </w:t>
+      </w:r>
+      <w:proofErr w:type="spellStart"/>
+      <w:r>
+        <w:t>egyeb_feltetelek</w:t>
+      </w:r>
+      <w:proofErr w:type="spellEnd"/>
+      <w:r>
+        <w:t>)</w:t>
       </w:r>
     </w:p>
     <w:p>
       <w:pPr>
         <w:spacing w:after="120"/>
       </w:pPr>
-      <w:r>
-        <w:t>Vallalat (</w:t>
+      <w:proofErr w:type="spellStart"/>
+      <w:r>
+        <w:t>Vallalat</w:t>
+      </w:r>
+      <w:proofErr w:type="spellEnd"/>
+      <w:r>
+        <w:t xml:space="preserve"> (</w:t>
       </w:r>
       <w:r>
         <w:rPr>
@@ -1055,15 +1353,44 @@
         <w:t>id</w:t>
       </w:r>
       <w:r>
-        <w:t>, neve, tulajdonos, jegyzett_toke, ertekeles)</w:t>
+        <w:t xml:space="preserve">, neve, </w:t>
+      </w:r>
+      <w:proofErr w:type="spellStart"/>
+      <w:r>
+        <w:t>tulajdonos</w:t>
+      </w:r>
+      <w:proofErr w:type="spellEnd"/>
+      <w:r>
+        <w:t xml:space="preserve">, </w:t>
+      </w:r>
+      <w:proofErr w:type="spellStart"/>
+      <w:r>
+        <w:t>jegyzett_toke</w:t>
+      </w:r>
+      <w:proofErr w:type="spellEnd"/>
+      <w:r>
+        <w:t xml:space="preserve">, </w:t>
+      </w:r>
+      <w:proofErr w:type="spellStart"/>
+      <w:r>
+        <w:t>ertekeles</w:t>
+      </w:r>
+      <w:proofErr w:type="spellEnd"/>
+      <w:r>
+        <w:t>)</w:t>
       </w:r>
     </w:p>
     <w:p>
       <w:pPr>
         <w:spacing w:after="120"/>
       </w:pPr>
-      <w:r>
-        <w:t>Diak_felhasznalo (</w:t>
+      <w:proofErr w:type="spellStart"/>
+      <w:r>
+        <w:t>Diak_felhasznalo</w:t>
+      </w:r>
+      <w:proofErr w:type="spellEnd"/>
+      <w:r>
+        <w:t xml:space="preserve"> (</w:t>
       </w:r>
       <w:r>
         <w:rPr>
@@ -1109,8 +1436,13 @@
       <w:pPr>
         <w:spacing w:after="120"/>
       </w:pPr>
-      <w:r>
-        <w:t>Normal_felhasznalo (</w:t>
+      <w:proofErr w:type="spellStart"/>
+      <w:r>
+        <w:t>Normal_felhasznalo</w:t>
+      </w:r>
+      <w:proofErr w:type="spellEnd"/>
+      <w:r>
+        <w:t xml:space="preserve"> (</w:t>
       </w:r>
       <w:r>
         <w:rPr>
@@ -1156,8 +1488,13 @@
       <w:pPr>
         <w:spacing w:after="120"/>
       </w:pPr>
-      <w:r>
-        <w:t>Munkakor (</w:t>
+      <w:proofErr w:type="spellStart"/>
+      <w:r>
+        <w:t>Munkakor</w:t>
+      </w:r>
+      <w:proofErr w:type="spellEnd"/>
+      <w:r>
+        <w:t xml:space="preserve"> (</w:t>
       </w:r>
       <w:r>
         <w:rPr>
@@ -1166,7 +1503,23 @@
         <w:t>id</w:t>
       </w:r>
       <w:r>
-        <w:t xml:space="preserve">, allas_tipusa, szukseges_vegzettseg, </w:t>
+        <w:t xml:space="preserve">, </w:t>
+      </w:r>
+      <w:proofErr w:type="spellStart"/>
+      <w:r>
+        <w:t>allas_tipusa</w:t>
+      </w:r>
+      <w:proofErr w:type="spellEnd"/>
+      <w:r>
+        <w:t xml:space="preserve">, </w:t>
+      </w:r>
+      <w:proofErr w:type="spellStart"/>
+      <w:r>
+        <w:t>szukseges_vegzettseg</w:t>
+      </w:r>
+      <w:proofErr w:type="spellEnd"/>
+      <w:r>
+        <w:t xml:space="preserve">, </w:t>
       </w:r>
       <w:r>
         <w:rPr>
@@ -1183,8 +1536,13 @@
       <w:pPr>
         <w:spacing w:after="120"/>
       </w:pPr>
-      <w:r>
-        <w:t>Hirdeto (</w:t>
+      <w:proofErr w:type="spellStart"/>
+      <w:r>
+        <w:t>Hirdeto</w:t>
+      </w:r>
+      <w:proofErr w:type="spellEnd"/>
+      <w:r>
+        <w:t xml:space="preserve"> (</w:t>
       </w:r>
       <w:r>
         <w:rPr>
@@ -1220,8 +1578,13 @@
       <w:pPr>
         <w:spacing w:after="120"/>
       </w:pPr>
-      <w:r>
-        <w:t>Kapcsolat (</w:t>
+      <w:proofErr w:type="spellStart"/>
+      <w:r>
+        <w:t>Kapcsolat</w:t>
+      </w:r>
+      <w:proofErr w:type="spellEnd"/>
+      <w:r>
+        <w:t xml:space="preserve"> (</w:t>
       </w:r>
       <w:r>
         <w:rPr>
@@ -1230,15 +1593,36 @@
         <w:t>id</w:t>
       </w:r>
       <w:r>
-        <w:t>, kepviselo_nev, email, telefonszam)</w:t>
+        <w:t xml:space="preserve">, </w:t>
+      </w:r>
+      <w:proofErr w:type="spellStart"/>
+      <w:r>
+        <w:t>kepviselo_nev</w:t>
+      </w:r>
+      <w:proofErr w:type="spellEnd"/>
+      <w:r>
+        <w:t xml:space="preserve">, email, </w:t>
+      </w:r>
+      <w:proofErr w:type="spellStart"/>
+      <w:r>
+        <w:t>telefonszam</w:t>
+      </w:r>
+      <w:proofErr w:type="spellEnd"/>
+      <w:r>
+        <w:t>)</w:t>
       </w:r>
     </w:p>
     <w:p>
       <w:pPr>
         <w:spacing w:after="120"/>
       </w:pPr>
-      <w:r>
-        <w:t>Helyszin (</w:t>
+      <w:proofErr w:type="spellStart"/>
+      <w:r>
+        <w:t>Helyszin</w:t>
+      </w:r>
+      <w:proofErr w:type="spellEnd"/>
+      <w:r>
+        <w:t xml:space="preserve"> (</w:t>
       </w:r>
       <w:r>
         <w:rPr>
@@ -1247,15 +1631,44 @@
         <w:t>id</w:t>
       </w:r>
       <w:r>
-        <w:t>, orszag, varos, tavolrol_vegezheto_e)</w:t>
+        <w:t xml:space="preserve">, </w:t>
+      </w:r>
+      <w:proofErr w:type="spellStart"/>
+      <w:r>
+        <w:t>orszag</w:t>
+      </w:r>
+      <w:proofErr w:type="spellEnd"/>
+      <w:r>
+        <w:t xml:space="preserve">, </w:t>
+      </w:r>
+      <w:proofErr w:type="spellStart"/>
+      <w:r>
+        <w:t>varos</w:t>
+      </w:r>
+      <w:proofErr w:type="spellEnd"/>
+      <w:r>
+        <w:t xml:space="preserve">, </w:t>
+      </w:r>
+      <w:proofErr w:type="spellStart"/>
+      <w:r>
+        <w:t>tavolrol_vegezheto_e</w:t>
+      </w:r>
+      <w:proofErr w:type="spellEnd"/>
+      <w:r>
+        <w:t>)</w:t>
       </w:r>
     </w:p>
     <w:p>
       <w:pPr>
         <w:spacing w:after="120"/>
       </w:pPr>
-      <w:r>
-        <w:t>Diakszovetkezetnel_van (</w:t>
+      <w:proofErr w:type="spellStart"/>
+      <w:r>
+        <w:t>Diakszovetkezetnel_van</w:t>
+      </w:r>
+      <w:proofErr w:type="spellEnd"/>
+      <w:r>
+        <w:t xml:space="preserve"> (</w:t>
       </w:r>
       <w:r>
         <w:rPr>
@@ -1272,8 +1685,13 @@
       <w:pPr>
         <w:spacing w:after="120"/>
       </w:pPr>
-      <w:r>
-        <w:t>Diakszovetkezet (</w:t>
+      <w:proofErr w:type="spellStart"/>
+      <w:r>
+        <w:t>Diakszovetkezet</w:t>
+      </w:r>
+      <w:proofErr w:type="spellEnd"/>
+      <w:r>
+        <w:t xml:space="preserve"> (</w:t>
       </w:r>
       <w:r>
         <w:rPr>
@@ -1282,15 +1700,28 @@
         <w:t>id</w:t>
       </w:r>
       <w:r>
-        <w:t>, nev)</w:t>
+        <w:t xml:space="preserve">, </w:t>
+      </w:r>
+      <w:proofErr w:type="spellStart"/>
+      <w:r>
+        <w:t>nev</w:t>
+      </w:r>
+      <w:proofErr w:type="spellEnd"/>
+      <w:r>
+        <w:t>)</w:t>
       </w:r>
     </w:p>
     <w:p>
       <w:pPr>
         <w:spacing w:after="120"/>
       </w:pPr>
-      <w:r>
-        <w:t>Jelentkezok (</w:t>
+      <w:proofErr w:type="spellStart"/>
+      <w:r>
+        <w:t>Jelentkezok</w:t>
+      </w:r>
+      <w:proofErr w:type="spellEnd"/>
+      <w:r>
+        <w:t xml:space="preserve"> (</w:t>
       </w:r>
       <w:r>
         <w:rPr>
@@ -1307,17 +1738,31 @@
       <w:pPr>
         <w:spacing w:after="120"/>
       </w:pPr>
+      <w:proofErr w:type="spellStart"/>
       <w:r>
         <w:lastRenderedPageBreak/>
-        <w:t>Regisztralt_allasok (</w:t>
+        <w:t>Regisztralt_allasok</w:t>
+      </w:r>
+      <w:proofErr w:type="spellEnd"/>
+      <w:r>
+        <w:t xml:space="preserve"> (</w:t>
       </w:r>
       <w:r>
         <w:rPr>
           <w:i/>
           <w:iCs/>
         </w:rPr>
-        <w:t>allas.id, diakszovetkezet</w:t>
-      </w:r>
+        <w:t xml:space="preserve">allas.id, </w:t>
+      </w:r>
+      <w:proofErr w:type="spellStart"/>
+      <w:r>
+        <w:rPr>
+          <w:i/>
+          <w:iCs/>
+        </w:rPr>
+        <w:t>diakszovetkezet</w:t>
+      </w:r>
+      <w:proofErr w:type="spellEnd"/>
       <w:r>
         <w:t>)</w:t>
       </w:r>
@@ -1326,8 +1771,13 @@
       <w:pPr>
         <w:spacing w:after="120"/>
       </w:pPr>
-      <w:r>
-        <w:t>Allas (</w:t>
+      <w:proofErr w:type="spellStart"/>
+      <w:r>
+        <w:t>Allas</w:t>
+      </w:r>
+      <w:proofErr w:type="spellEnd"/>
+      <w:r>
+        <w:t xml:space="preserve"> (</w:t>
       </w:r>
       <w:r>
         <w:rPr>
@@ -1336,7 +1786,23 @@
         <w:t>id</w:t>
       </w:r>
       <w:r>
-        <w:t xml:space="preserve">, allas_neve, allas_leirasa, </w:t>
+        <w:t xml:space="preserve">, </w:t>
+      </w:r>
+      <w:proofErr w:type="spellStart"/>
+      <w:r>
+        <w:t>allas_neve</w:t>
+      </w:r>
+      <w:proofErr w:type="spellEnd"/>
+      <w:r>
+        <w:t xml:space="preserve">, </w:t>
+      </w:r>
+      <w:proofErr w:type="spellStart"/>
+      <w:r>
+        <w:t>allas_leirasa</w:t>
+      </w:r>
+      <w:proofErr w:type="spellEnd"/>
+      <w:r>
+        <w:t xml:space="preserve">, </w:t>
       </w:r>
       <w:r>
         <w:rPr>
@@ -1345,8 +1811,13 @@
         </w:rPr>
         <w:t xml:space="preserve">munkakor.id, munkaado.id, kapcsolat.id, </w:t>
       </w:r>
-      <w:r>
-        <w:t xml:space="preserve">diak_vallalhatja, </w:t>
+      <w:proofErr w:type="spellStart"/>
+      <w:r>
+        <w:t>diak_vallalhatja</w:t>
+      </w:r>
+      <w:proofErr w:type="spellEnd"/>
+      <w:r>
+        <w:t xml:space="preserve">, </w:t>
       </w:r>
       <w:r>
         <w:rPr>
@@ -1355,8 +1826,21 @@
         </w:rPr>
         <w:t xml:space="preserve">helyszin.id, </w:t>
       </w:r>
-      <w:r>
-        <w:t>kezdes_idopontja, berezes)</w:t>
+      <w:proofErr w:type="spellStart"/>
+      <w:r>
+        <w:t>kezdes_idopontja</w:t>
+      </w:r>
+      <w:proofErr w:type="spellEnd"/>
+      <w:r>
+        <w:t xml:space="preserve">, </w:t>
+      </w:r>
+      <w:proofErr w:type="spellStart"/>
+      <w:r>
+        <w:t>berezes</w:t>
+      </w:r>
+      <w:proofErr w:type="spellEnd"/>
+      <w:r>
+        <w:t>)</w:t>
       </w:r>
     </w:p>
     <w:p>
@@ -1371,7 +1855,23 @@
         <w:pStyle w:val="Cmsor2"/>
       </w:pPr>
       <w:r>
-        <w:t>A relációsémák normalizálása:</w:t>
+        <w:t xml:space="preserve">A </w:t>
+      </w:r>
+      <w:proofErr w:type="spellStart"/>
+      <w:r>
+        <w:t>relációsémák</w:t>
+      </w:r>
+      <w:proofErr w:type="spellEnd"/>
+      <w:r>
+        <w:t xml:space="preserve"> </w:t>
+      </w:r>
+      <w:proofErr w:type="spellStart"/>
+      <w:r>
+        <w:t>normalizálása</w:t>
+      </w:r>
+      <w:proofErr w:type="spellEnd"/>
+      <w:r>
+        <w:t>:</w:t>
       </w:r>
     </w:p>
     <w:p>
@@ -1398,8 +1898,21 @@
       <w:pPr>
         <w:pStyle w:val="Cmsor2"/>
       </w:pPr>
-      <w:r>
-        <w:t>Táblák leírása:</w:t>
+      <w:proofErr w:type="spellStart"/>
+      <w:r>
+        <w:t>Táblák</w:t>
+      </w:r>
+      <w:proofErr w:type="spellEnd"/>
+      <w:r>
+        <w:t xml:space="preserve"> </w:t>
+      </w:r>
+      <w:proofErr w:type="spellStart"/>
+      <w:r>
+        <w:t>leírása</w:t>
+      </w:r>
+      <w:proofErr w:type="spellEnd"/>
+      <w:r>
+        <w:t>:</w:t>
       </w:r>
     </w:p>
     <w:p>
@@ -1664,6 +2177,7 @@
                 <w:lang w:val="hu-HU"/>
               </w:rPr>
             </w:pPr>
+            <w:proofErr w:type="spellStart"/>
             <w:r>
               <w:rPr>
                 <w:rFonts w:eastAsia="Times New Roman"/>
@@ -1671,6 +2185,7 @@
               </w:rPr>
               <w:t>Szemelyes_adatok.nev</w:t>
             </w:r>
+            <w:proofErr w:type="spellEnd"/>
           </w:p>
         </w:tc>
         <w:tc>
@@ -1684,6 +2199,7 @@
                 <w:lang w:val="hu-HU"/>
               </w:rPr>
             </w:pPr>
+            <w:proofErr w:type="spellStart"/>
             <w:r>
               <w:rPr>
                 <w:rFonts w:eastAsia="Times New Roman"/>
@@ -1691,6 +2207,7 @@
               </w:rPr>
               <w:t>string</w:t>
             </w:r>
+            <w:proofErr w:type="spellEnd"/>
           </w:p>
         </w:tc>
         <w:tc>
@@ -1704,12 +2221,21 @@
                 <w:lang w:val="hu-HU"/>
               </w:rPr>
             </w:pPr>
-            <w:r>
-              <w:rPr>
-                <w:rFonts w:eastAsia="Times New Roman"/>
-                <w:lang w:val="hu-HU"/>
-              </w:rPr>
-              <w:t>User neve</w:t>
+            <w:proofErr w:type="spellStart"/>
+            <w:r>
+              <w:rPr>
+                <w:rFonts w:eastAsia="Times New Roman"/>
+                <w:lang w:val="hu-HU"/>
+              </w:rPr>
+              <w:t>User</w:t>
+            </w:r>
+            <w:proofErr w:type="spellEnd"/>
+            <w:r>
+              <w:rPr>
+                <w:rFonts w:eastAsia="Times New Roman"/>
+                <w:lang w:val="hu-HU"/>
+              </w:rPr>
+              <w:t xml:space="preserve"> neve</w:t>
             </w:r>
           </w:p>
         </w:tc>
@@ -1733,13 +2259,31 @@
                 <w:lang w:val="hu-HU"/>
               </w:rPr>
             </w:pPr>
-            <w:r>
-              <w:rPr>
-                <w:rFonts w:eastAsia="Times New Roman"/>
-                <w:lang w:val="hu-HU"/>
-              </w:rPr>
-              <w:t>Szemelyes_adatok.szul_ideje</w:t>
-            </w:r>
+            <w:proofErr w:type="spellStart"/>
+            <w:r>
+              <w:rPr>
+                <w:rFonts w:eastAsia="Times New Roman"/>
+                <w:lang w:val="hu-HU"/>
+              </w:rPr>
+              <w:t>Szemelyes_</w:t>
+            </w:r>
+            <w:proofErr w:type="gramStart"/>
+            <w:r>
+              <w:rPr>
+                <w:rFonts w:eastAsia="Times New Roman"/>
+                <w:lang w:val="hu-HU"/>
+              </w:rPr>
+              <w:t>adatok.szul</w:t>
+            </w:r>
+            <w:proofErr w:type="gramEnd"/>
+            <w:r>
+              <w:rPr>
+                <w:rFonts w:eastAsia="Times New Roman"/>
+                <w:lang w:val="hu-HU"/>
+              </w:rPr>
+              <w:t>_ideje</w:t>
+            </w:r>
+            <w:proofErr w:type="spellEnd"/>
           </w:p>
         </w:tc>
         <w:tc>
@@ -1756,6 +2300,7 @@
                 <w:lang w:val="hu-HU"/>
               </w:rPr>
             </w:pPr>
+            <w:proofErr w:type="spellStart"/>
             <w:r>
               <w:rPr>
                 <w:rFonts w:eastAsia="Times New Roman"/>
@@ -1763,6 +2308,7 @@
               </w:rPr>
               <w:t>date</w:t>
             </w:r>
+            <w:proofErr w:type="spellEnd"/>
           </w:p>
         </w:tc>
         <w:tc>
@@ -1779,12 +2325,21 @@
                 <w:lang w:val="hu-HU"/>
               </w:rPr>
             </w:pPr>
-            <w:r>
-              <w:rPr>
-                <w:rFonts w:eastAsia="Times New Roman"/>
-                <w:lang w:val="hu-HU"/>
-              </w:rPr>
-              <w:t>User születési ideje</w:t>
+            <w:proofErr w:type="spellStart"/>
+            <w:r>
+              <w:rPr>
+                <w:rFonts w:eastAsia="Times New Roman"/>
+                <w:lang w:val="hu-HU"/>
+              </w:rPr>
+              <w:t>User</w:t>
+            </w:r>
+            <w:proofErr w:type="spellEnd"/>
+            <w:r>
+              <w:rPr>
+                <w:rFonts w:eastAsia="Times New Roman"/>
+                <w:lang w:val="hu-HU"/>
+              </w:rPr>
+              <w:t xml:space="preserve"> születési ideje</w:t>
             </w:r>
           </w:p>
         </w:tc>
@@ -2021,12 +2576,21 @@
                 <w:lang w:val="hu-HU"/>
               </w:rPr>
             </w:pPr>
-            <w:r>
-              <w:rPr>
-                <w:rFonts w:eastAsia="Times New Roman"/>
-                <w:lang w:val="hu-HU"/>
-              </w:rPr>
-              <w:t>User fiókadatainak azonosítója</w:t>
+            <w:proofErr w:type="spellStart"/>
+            <w:r>
+              <w:rPr>
+                <w:rFonts w:eastAsia="Times New Roman"/>
+                <w:lang w:val="hu-HU"/>
+              </w:rPr>
+              <w:t>User</w:t>
+            </w:r>
+            <w:proofErr w:type="spellEnd"/>
+            <w:r>
+              <w:rPr>
+                <w:rFonts w:eastAsia="Times New Roman"/>
+                <w:lang w:val="hu-HU"/>
+              </w:rPr>
+              <w:t xml:space="preserve"> fiókadatainak azonosítója</w:t>
             </w:r>
           </w:p>
         </w:tc>
@@ -2050,6 +2614,7 @@
                 <w:lang w:val="hu-HU"/>
               </w:rPr>
             </w:pPr>
+            <w:proofErr w:type="spellStart"/>
             <w:r>
               <w:rPr>
                 <w:rFonts w:eastAsia="Times New Roman"/>
@@ -2057,6 +2622,7 @@
               </w:rPr>
               <w:t>Fiokadatok.email</w:t>
             </w:r>
+            <w:proofErr w:type="spellEnd"/>
           </w:p>
         </w:tc>
         <w:tc>
@@ -2073,6 +2639,7 @@
                 <w:lang w:val="hu-HU"/>
               </w:rPr>
             </w:pPr>
+            <w:proofErr w:type="spellStart"/>
             <w:r>
               <w:rPr>
                 <w:rFonts w:eastAsia="Times New Roman"/>
@@ -2080,6 +2647,7 @@
               </w:rPr>
               <w:t>String</w:t>
             </w:r>
+            <w:proofErr w:type="spellEnd"/>
           </w:p>
         </w:tc>
         <w:tc>
@@ -2096,12 +2664,21 @@
                 <w:lang w:val="hu-HU"/>
               </w:rPr>
             </w:pPr>
-            <w:r>
-              <w:rPr>
-                <w:rFonts w:eastAsia="Times New Roman"/>
-                <w:lang w:val="hu-HU"/>
-              </w:rPr>
-              <w:t>User e-mail címe</w:t>
+            <w:proofErr w:type="spellStart"/>
+            <w:r>
+              <w:rPr>
+                <w:rFonts w:eastAsia="Times New Roman"/>
+                <w:lang w:val="hu-HU"/>
+              </w:rPr>
+              <w:t>User</w:t>
+            </w:r>
+            <w:proofErr w:type="spellEnd"/>
+            <w:r>
+              <w:rPr>
+                <w:rFonts w:eastAsia="Times New Roman"/>
+                <w:lang w:val="hu-HU"/>
+              </w:rPr>
+              <w:t xml:space="preserve"> e-mail címe</w:t>
             </w:r>
           </w:p>
         </w:tc>
@@ -2125,6 +2702,7 @@
                 <w:lang w:val="hu-HU"/>
               </w:rPr>
             </w:pPr>
+            <w:proofErr w:type="spellStart"/>
             <w:r>
               <w:rPr>
                 <w:rFonts w:eastAsia="Times New Roman"/>
@@ -2132,6 +2710,7 @@
               </w:rPr>
               <w:t>Fiokadatok.jelszo</w:t>
             </w:r>
+            <w:proofErr w:type="spellEnd"/>
           </w:p>
         </w:tc>
         <w:tc>
@@ -2148,6 +2727,7 @@
                 <w:lang w:val="hu-HU"/>
               </w:rPr>
             </w:pPr>
+            <w:proofErr w:type="spellStart"/>
             <w:r>
               <w:rPr>
                 <w:rFonts w:eastAsia="Times New Roman"/>
@@ -2155,6 +2735,7 @@
               </w:rPr>
               <w:t>String</w:t>
             </w:r>
+            <w:proofErr w:type="spellEnd"/>
           </w:p>
         </w:tc>
         <w:tc>
@@ -2171,13 +2752,31 @@
                 <w:lang w:val="hu-HU"/>
               </w:rPr>
             </w:pPr>
-            <w:r>
-              <w:rPr>
-                <w:rFonts w:eastAsia="Times New Roman"/>
-                <w:lang w:val="hu-HU"/>
-              </w:rPr>
-              <w:t>User jelszava</w:t>
-            </w:r>
+            <w:proofErr w:type="spellStart"/>
+            <w:r>
+              <w:rPr>
+                <w:rFonts w:eastAsia="Times New Roman"/>
+                <w:lang w:val="hu-HU"/>
+              </w:rPr>
+              <w:t>User</w:t>
+            </w:r>
+            <w:proofErr w:type="spellEnd"/>
+            <w:r>
+              <w:rPr>
+                <w:rFonts w:eastAsia="Times New Roman"/>
+                <w:lang w:val="hu-HU"/>
+              </w:rPr>
+              <w:t xml:space="preserve"> </w:t>
+            </w:r>
+            <w:proofErr w:type="spellStart"/>
+            <w:r>
+              <w:rPr>
+                <w:rFonts w:eastAsia="Times New Roman"/>
+                <w:lang w:val="hu-HU"/>
+              </w:rPr>
+              <w:t>jelszava</w:t>
+            </w:r>
+            <w:proofErr w:type="spellEnd"/>
           </w:p>
         </w:tc>
       </w:tr>
@@ -2200,6 +2799,7 @@
                 <w:lang w:val="hu-HU"/>
               </w:rPr>
             </w:pPr>
+            <w:proofErr w:type="spellStart"/>
             <w:r>
               <w:rPr>
                 <w:rFonts w:eastAsia="Times New Roman"/>
@@ -2207,6 +2807,7 @@
               </w:rPr>
               <w:t>Fiokadatok.fiok_tipusa</w:t>
             </w:r>
+            <w:proofErr w:type="spellEnd"/>
           </w:p>
         </w:tc>
         <w:tc>
@@ -2261,6 +2862,7 @@
                 <w:lang w:val="hu-HU"/>
               </w:rPr>
             </w:pPr>
+            <w:proofErr w:type="spellStart"/>
             <w:r>
               <w:rPr>
                 <w:rFonts w:eastAsia="Times New Roman"/>
@@ -2268,6 +2870,7 @@
               </w:rPr>
               <w:t>Fiokadatok.szemelyes_adatok_id</w:t>
             </w:r>
+            <w:proofErr w:type="spellEnd"/>
           </w:p>
         </w:tc>
         <w:tc>
@@ -2571,6 +3174,7 @@
                 <w:lang w:val="hu-HU"/>
               </w:rPr>
             </w:pPr>
+            <w:proofErr w:type="spellStart"/>
             <w:r>
               <w:rPr>
                 <w:rFonts w:eastAsia="Times New Roman"/>
@@ -2578,6 +3182,7 @@
               </w:rPr>
               <w:t>Iskola.nev</w:t>
             </w:r>
+            <w:proofErr w:type="spellEnd"/>
           </w:p>
         </w:tc>
         <w:tc>
@@ -2594,6 +3199,7 @@
                 <w:lang w:val="hu-HU"/>
               </w:rPr>
             </w:pPr>
+            <w:proofErr w:type="spellStart"/>
             <w:r>
               <w:rPr>
                 <w:rFonts w:eastAsia="Times New Roman"/>
@@ -2601,6 +3207,7 @@
               </w:rPr>
               <w:t>String</w:t>
             </w:r>
+            <w:proofErr w:type="spellEnd"/>
           </w:p>
         </w:tc>
         <w:tc>
@@ -2646,6 +3253,7 @@
                 <w:lang w:val="hu-HU"/>
               </w:rPr>
             </w:pPr>
+            <w:proofErr w:type="spellStart"/>
             <w:r>
               <w:rPr>
                 <w:rFonts w:eastAsia="Times New Roman"/>
@@ -2653,6 +3261,7 @@
               </w:rPr>
               <w:t>Iskola.varhato_befejezes</w:t>
             </w:r>
+            <w:proofErr w:type="spellEnd"/>
           </w:p>
         </w:tc>
         <w:tc>
@@ -2669,6 +3278,7 @@
                 <w:lang w:val="hu-HU"/>
               </w:rPr>
             </w:pPr>
+            <w:proofErr w:type="spellStart"/>
             <w:r>
               <w:rPr>
                 <w:rFonts w:eastAsia="Times New Roman"/>
@@ -2676,6 +3286,7 @@
               </w:rPr>
               <w:t>Date</w:t>
             </w:r>
+            <w:proofErr w:type="spellEnd"/>
           </w:p>
         </w:tc>
         <w:tc>
@@ -2963,13 +3574,31 @@
                 <w:lang w:val="hu-HU"/>
               </w:rPr>
             </w:pPr>
-            <w:r>
-              <w:rPr>
-                <w:rFonts w:eastAsia="Times New Roman"/>
-                <w:lang w:val="hu-HU"/>
-              </w:rPr>
-              <w:t>Diak_felhasznalo.fiokadatok_id</w:t>
-            </w:r>
+            <w:proofErr w:type="spellStart"/>
+            <w:r>
+              <w:rPr>
+                <w:rFonts w:eastAsia="Times New Roman"/>
+                <w:lang w:val="hu-HU"/>
+              </w:rPr>
+              <w:t>Diak_</w:t>
+            </w:r>
+            <w:proofErr w:type="gramStart"/>
+            <w:r>
+              <w:rPr>
+                <w:rFonts w:eastAsia="Times New Roman"/>
+                <w:lang w:val="hu-HU"/>
+              </w:rPr>
+              <w:t>felhasznalo.fiokadatok</w:t>
+            </w:r>
+            <w:proofErr w:type="gramEnd"/>
+            <w:r>
+              <w:rPr>
+                <w:rFonts w:eastAsia="Times New Roman"/>
+                <w:lang w:val="hu-HU"/>
+              </w:rPr>
+              <w:t>_id</w:t>
+            </w:r>
+            <w:proofErr w:type="spellEnd"/>
           </w:p>
         </w:tc>
         <w:tc>
@@ -3039,13 +3668,31 @@
                 <w:lang w:val="hu-HU"/>
               </w:rPr>
             </w:pPr>
-            <w:r>
-              <w:rPr>
-                <w:rFonts w:eastAsia="Times New Roman"/>
-                <w:lang w:val="hu-HU"/>
-              </w:rPr>
-              <w:t>Diak_felhasznalo.iskola_id</w:t>
-            </w:r>
+            <w:proofErr w:type="spellStart"/>
+            <w:r>
+              <w:rPr>
+                <w:rFonts w:eastAsia="Times New Roman"/>
+                <w:lang w:val="hu-HU"/>
+              </w:rPr>
+              <w:t>Diak_</w:t>
+            </w:r>
+            <w:proofErr w:type="gramStart"/>
+            <w:r>
+              <w:rPr>
+                <w:rFonts w:eastAsia="Times New Roman"/>
+                <w:lang w:val="hu-HU"/>
+              </w:rPr>
+              <w:t>felhasznalo.iskola</w:t>
+            </w:r>
+            <w:proofErr w:type="gramEnd"/>
+            <w:r>
+              <w:rPr>
+                <w:rFonts w:eastAsia="Times New Roman"/>
+                <w:lang w:val="hu-HU"/>
+              </w:rPr>
+              <w:t>_id</w:t>
+            </w:r>
+            <w:proofErr w:type="spellEnd"/>
           </w:p>
         </w:tc>
         <w:tc>
@@ -3114,13 +3761,31 @@
                 <w:lang w:val="hu-HU"/>
               </w:rPr>
             </w:pPr>
-            <w:r>
-              <w:rPr>
-                <w:rFonts w:eastAsia="Times New Roman"/>
-                <w:lang w:val="hu-HU"/>
-              </w:rPr>
-              <w:t>Diak_felhasznalo.vallalat_id</w:t>
-            </w:r>
+            <w:proofErr w:type="spellStart"/>
+            <w:r>
+              <w:rPr>
+                <w:rFonts w:eastAsia="Times New Roman"/>
+                <w:lang w:val="hu-HU"/>
+              </w:rPr>
+              <w:t>Diak_</w:t>
+            </w:r>
+            <w:proofErr w:type="gramStart"/>
+            <w:r>
+              <w:rPr>
+                <w:rFonts w:eastAsia="Times New Roman"/>
+                <w:lang w:val="hu-HU"/>
+              </w:rPr>
+              <w:t>felhasznalo.vallalat</w:t>
+            </w:r>
+            <w:proofErr w:type="gramEnd"/>
+            <w:r>
+              <w:rPr>
+                <w:rFonts w:eastAsia="Times New Roman"/>
+                <w:lang w:val="hu-HU"/>
+              </w:rPr>
+              <w:t>_id</w:t>
+            </w:r>
+            <w:proofErr w:type="spellEnd"/>
           </w:p>
         </w:tc>
         <w:tc>
@@ -3396,12 +4061,21 @@
                 <w:lang w:val="hu-HU"/>
               </w:rPr>
             </w:pPr>
-            <w:r>
-              <w:rPr>
-                <w:rFonts w:eastAsia="Times New Roman"/>
-                <w:lang w:val="hu-HU"/>
-              </w:rPr>
-              <w:t>Use végzettségének azonosítója</w:t>
+            <w:proofErr w:type="spellStart"/>
+            <w:r>
+              <w:rPr>
+                <w:rFonts w:eastAsia="Times New Roman"/>
+                <w:lang w:val="hu-HU"/>
+              </w:rPr>
+              <w:t>Use</w:t>
+            </w:r>
+            <w:proofErr w:type="spellEnd"/>
+            <w:r>
+              <w:rPr>
+                <w:rFonts w:eastAsia="Times New Roman"/>
+                <w:lang w:val="hu-HU"/>
+              </w:rPr>
+              <w:t xml:space="preserve"> végzettségének azonosítója</w:t>
             </w:r>
           </w:p>
         </w:tc>
@@ -3425,6 +4099,7 @@
                 <w:lang w:val="hu-HU"/>
               </w:rPr>
             </w:pPr>
+            <w:proofErr w:type="spellStart"/>
             <w:r>
               <w:rPr>
                 <w:rFonts w:eastAsia="Times New Roman"/>
@@ -3432,6 +4107,7 @@
               </w:rPr>
               <w:t>Vegzettseg.nev</w:t>
             </w:r>
+            <w:proofErr w:type="spellEnd"/>
           </w:p>
         </w:tc>
         <w:tc>
@@ -3448,6 +4124,7 @@
                 <w:lang w:val="hu-HU"/>
               </w:rPr>
             </w:pPr>
+            <w:proofErr w:type="spellStart"/>
             <w:r>
               <w:rPr>
                 <w:rFonts w:eastAsia="Times New Roman"/>
@@ -3455,6 +4132,7 @@
               </w:rPr>
               <w:t>String</w:t>
             </w:r>
+            <w:proofErr w:type="spellEnd"/>
           </w:p>
         </w:tc>
         <w:tc>
@@ -3471,12 +4149,21 @@
                 <w:lang w:val="hu-HU"/>
               </w:rPr>
             </w:pPr>
-            <w:r>
-              <w:rPr>
-                <w:rFonts w:eastAsia="Times New Roman"/>
-                <w:lang w:val="hu-HU"/>
-              </w:rPr>
-              <w:t>User végzettsége</w:t>
+            <w:proofErr w:type="spellStart"/>
+            <w:r>
+              <w:rPr>
+                <w:rFonts w:eastAsia="Times New Roman"/>
+                <w:lang w:val="hu-HU"/>
+              </w:rPr>
+              <w:t>User</w:t>
+            </w:r>
+            <w:proofErr w:type="spellEnd"/>
+            <w:r>
+              <w:rPr>
+                <w:rFonts w:eastAsia="Times New Roman"/>
+                <w:lang w:val="hu-HU"/>
+              </w:rPr>
+              <w:t xml:space="preserve"> végzettsége</w:t>
             </w:r>
           </w:p>
         </w:tc>
@@ -3500,6 +4187,7 @@
                 <w:lang w:val="hu-HU"/>
               </w:rPr>
             </w:pPr>
+            <w:proofErr w:type="spellStart"/>
             <w:r>
               <w:rPr>
                 <w:rFonts w:eastAsia="Times New Roman"/>
@@ -3507,6 +4195,7 @@
               </w:rPr>
               <w:t>Vegzettseg.intezmeny</w:t>
             </w:r>
+            <w:proofErr w:type="spellEnd"/>
           </w:p>
         </w:tc>
         <w:tc>
@@ -3523,6 +4212,7 @@
                 <w:lang w:val="hu-HU"/>
               </w:rPr>
             </w:pPr>
+            <w:proofErr w:type="spellStart"/>
             <w:r>
               <w:rPr>
                 <w:rFonts w:eastAsia="Times New Roman"/>
@@ -3530,6 +4220,7 @@
               </w:rPr>
               <w:t>String</w:t>
             </w:r>
+            <w:proofErr w:type="spellEnd"/>
           </w:p>
         </w:tc>
         <w:tc>
@@ -3546,12 +4237,21 @@
                 <w:lang w:val="hu-HU"/>
               </w:rPr>
             </w:pPr>
-            <w:r>
-              <w:rPr>
-                <w:rFonts w:eastAsia="Times New Roman"/>
-                <w:lang w:val="hu-HU"/>
-              </w:rPr>
-              <w:t>User mely iskolájában végzett tanulmányaival</w:t>
+            <w:proofErr w:type="spellStart"/>
+            <w:r>
+              <w:rPr>
+                <w:rFonts w:eastAsia="Times New Roman"/>
+                <w:lang w:val="hu-HU"/>
+              </w:rPr>
+              <w:t>User</w:t>
+            </w:r>
+            <w:proofErr w:type="spellEnd"/>
+            <w:r>
+              <w:rPr>
+                <w:rFonts w:eastAsia="Times New Roman"/>
+                <w:lang w:val="hu-HU"/>
+              </w:rPr>
+              <w:t xml:space="preserve"> mely iskolájában végzett tanulmányaival</w:t>
             </w:r>
           </w:p>
         </w:tc>
@@ -3817,13 +4517,31 @@
                 <w:lang w:val="hu-HU"/>
               </w:rPr>
             </w:pPr>
-            <w:r>
-              <w:rPr>
-                <w:rFonts w:eastAsia="Times New Roman"/>
-                <w:lang w:val="hu-HU"/>
-              </w:rPr>
-              <w:t>Egyeb_feltetelek.kell_jogsi</w:t>
-            </w:r>
+            <w:proofErr w:type="spellStart"/>
+            <w:r>
+              <w:rPr>
+                <w:rFonts w:eastAsia="Times New Roman"/>
+                <w:lang w:val="hu-HU"/>
+              </w:rPr>
+              <w:t>Egyeb_</w:t>
+            </w:r>
+            <w:proofErr w:type="gramStart"/>
+            <w:r>
+              <w:rPr>
+                <w:rFonts w:eastAsia="Times New Roman"/>
+                <w:lang w:val="hu-HU"/>
+              </w:rPr>
+              <w:t>feltetelek.kell</w:t>
+            </w:r>
+            <w:proofErr w:type="gramEnd"/>
+            <w:r>
+              <w:rPr>
+                <w:rFonts w:eastAsia="Times New Roman"/>
+                <w:lang w:val="hu-HU"/>
+              </w:rPr>
+              <w:t>_jogsi</w:t>
+            </w:r>
+            <w:proofErr w:type="spellEnd"/>
           </w:p>
         </w:tc>
         <w:tc>
@@ -3892,13 +4610,31 @@
                 <w:lang w:val="hu-HU"/>
               </w:rPr>
             </w:pPr>
-            <w:r>
-              <w:rPr>
-                <w:rFonts w:eastAsia="Times New Roman"/>
-                <w:lang w:val="hu-HU"/>
-              </w:rPr>
-              <w:t>Egyeb_feltetelek.munkatapasztalat_ev</w:t>
-            </w:r>
+            <w:proofErr w:type="spellStart"/>
+            <w:r>
+              <w:rPr>
+                <w:rFonts w:eastAsia="Times New Roman"/>
+                <w:lang w:val="hu-HU"/>
+              </w:rPr>
+              <w:t>Egyeb_</w:t>
+            </w:r>
+            <w:proofErr w:type="gramStart"/>
+            <w:r>
+              <w:rPr>
+                <w:rFonts w:eastAsia="Times New Roman"/>
+                <w:lang w:val="hu-HU"/>
+              </w:rPr>
+              <w:t>feltetelek.munkatapasztalat</w:t>
+            </w:r>
+            <w:proofErr w:type="gramEnd"/>
+            <w:r>
+              <w:rPr>
+                <w:rFonts w:eastAsia="Times New Roman"/>
+                <w:lang w:val="hu-HU"/>
+              </w:rPr>
+              <w:t>_ev</w:t>
+            </w:r>
+            <w:proofErr w:type="spellEnd"/>
           </w:p>
         </w:tc>
         <w:tc>
@@ -3967,13 +4703,31 @@
                 <w:lang w:val="hu-HU"/>
               </w:rPr>
             </w:pPr>
-            <w:r>
-              <w:rPr>
-                <w:rFonts w:eastAsia="Times New Roman"/>
-                <w:lang w:val="hu-HU"/>
-              </w:rPr>
-              <w:t>Egyeb_feltetelek.egyeb_feltetelek</w:t>
-            </w:r>
+            <w:proofErr w:type="spellStart"/>
+            <w:r>
+              <w:rPr>
+                <w:rFonts w:eastAsia="Times New Roman"/>
+                <w:lang w:val="hu-HU"/>
+              </w:rPr>
+              <w:t>Egyeb_</w:t>
+            </w:r>
+            <w:proofErr w:type="gramStart"/>
+            <w:r>
+              <w:rPr>
+                <w:rFonts w:eastAsia="Times New Roman"/>
+                <w:lang w:val="hu-HU"/>
+              </w:rPr>
+              <w:t>feltetelek.egyeb</w:t>
+            </w:r>
+            <w:proofErr w:type="gramEnd"/>
+            <w:r>
+              <w:rPr>
+                <w:rFonts w:eastAsia="Times New Roman"/>
+                <w:lang w:val="hu-HU"/>
+              </w:rPr>
+              <w:t>_feltetelek</w:t>
+            </w:r>
+            <w:proofErr w:type="spellEnd"/>
           </w:p>
         </w:tc>
         <w:tc>
@@ -3990,6 +4744,7 @@
                 <w:lang w:val="hu-HU"/>
               </w:rPr>
             </w:pPr>
+            <w:proofErr w:type="spellStart"/>
             <w:r>
               <w:rPr>
                 <w:rFonts w:eastAsia="Times New Roman"/>
@@ -3997,6 +4752,7 @@
               </w:rPr>
               <w:t>String</w:t>
             </w:r>
+            <w:proofErr w:type="spellEnd"/>
           </w:p>
         </w:tc>
         <w:tc>
@@ -4284,6 +5040,7 @@
                 <w:lang w:val="hu-HU"/>
               </w:rPr>
             </w:pPr>
+            <w:proofErr w:type="spellStart"/>
             <w:r>
               <w:rPr>
                 <w:rFonts w:eastAsia="Times New Roman"/>
@@ -4291,6 +5048,7 @@
               </w:rPr>
               <w:t>Vallalat.nev</w:t>
             </w:r>
+            <w:proofErr w:type="spellEnd"/>
           </w:p>
         </w:tc>
         <w:tc>
@@ -4307,6 +5065,7 @@
                 <w:lang w:val="hu-HU"/>
               </w:rPr>
             </w:pPr>
+            <w:proofErr w:type="spellStart"/>
             <w:r>
               <w:rPr>
                 <w:rFonts w:eastAsia="Times New Roman"/>
@@ -4314,6 +5073,7 @@
               </w:rPr>
               <w:t>String</w:t>
             </w:r>
+            <w:proofErr w:type="spellEnd"/>
           </w:p>
         </w:tc>
         <w:tc>
@@ -4359,6 +5119,7 @@
                 <w:lang w:val="hu-HU"/>
               </w:rPr>
             </w:pPr>
+            <w:proofErr w:type="spellStart"/>
             <w:r>
               <w:rPr>
                 <w:rFonts w:eastAsia="Times New Roman"/>
@@ -4366,6 +5127,7 @@
               </w:rPr>
               <w:t>Vallalat.tulajdonos</w:t>
             </w:r>
+            <w:proofErr w:type="spellEnd"/>
           </w:p>
         </w:tc>
         <w:tc>
@@ -4382,6 +5144,7 @@
                 <w:lang w:val="hu-HU"/>
               </w:rPr>
             </w:pPr>
+            <w:proofErr w:type="spellStart"/>
             <w:r>
               <w:rPr>
                 <w:rFonts w:eastAsia="Times New Roman"/>
@@ -4389,6 +5152,7 @@
               </w:rPr>
               <w:t>String</w:t>
             </w:r>
+            <w:proofErr w:type="spellEnd"/>
           </w:p>
         </w:tc>
         <w:tc>
@@ -4434,6 +5198,7 @@
                 <w:lang w:val="hu-HU"/>
               </w:rPr>
             </w:pPr>
+            <w:proofErr w:type="spellStart"/>
             <w:r>
               <w:rPr>
                 <w:rFonts w:eastAsia="Times New Roman"/>
@@ -4441,6 +5206,7 @@
               </w:rPr>
               <w:t>Vallalat.jegyzett_toke</w:t>
             </w:r>
+            <w:proofErr w:type="spellEnd"/>
           </w:p>
         </w:tc>
         <w:tc>
@@ -4509,6 +5275,7 @@
                 <w:lang w:val="hu-HU"/>
               </w:rPr>
             </w:pPr>
+            <w:proofErr w:type="spellStart"/>
             <w:r>
               <w:rPr>
                 <w:rFonts w:eastAsia="Times New Roman"/>
@@ -4516,6 +5283,7 @@
               </w:rPr>
               <w:t>Vallalat.ertekeles</w:t>
             </w:r>
+            <w:proofErr w:type="spellEnd"/>
           </w:p>
         </w:tc>
         <w:tc>
@@ -4532,6 +5300,7 @@
                 <w:lang w:val="hu-HU"/>
               </w:rPr>
             </w:pPr>
+            <w:proofErr w:type="spellStart"/>
             <w:r>
               <w:rPr>
                 <w:rFonts w:eastAsia="Times New Roman"/>
@@ -4539,6 +5308,7 @@
               </w:rPr>
               <w:t>String</w:t>
             </w:r>
+            <w:proofErr w:type="spellEnd"/>
           </w:p>
         </w:tc>
         <w:tc>
@@ -4810,7 +5580,23 @@
                 <w:rFonts w:eastAsia="Times New Roman"/>
                 <w:lang w:val="hu-HU"/>
               </w:rPr>
-              <w:t>Egy átlagos user azonosítója</w:t>
+              <w:t xml:space="preserve">Egy átlagos </w:t>
+            </w:r>
+            <w:proofErr w:type="spellStart"/>
+            <w:r>
+              <w:rPr>
+                <w:rFonts w:eastAsia="Times New Roman"/>
+                <w:lang w:val="hu-HU"/>
+              </w:rPr>
+              <w:t>user</w:t>
+            </w:r>
+            <w:proofErr w:type="spellEnd"/>
+            <w:r>
+              <w:rPr>
+                <w:rFonts w:eastAsia="Times New Roman"/>
+                <w:lang w:val="hu-HU"/>
+              </w:rPr>
+              <w:t xml:space="preserve"> azonosítója</w:t>
             </w:r>
           </w:p>
         </w:tc>
@@ -4834,13 +5620,31 @@
                 <w:lang w:val="hu-HU"/>
               </w:rPr>
             </w:pPr>
-            <w:r>
-              <w:rPr>
-                <w:rFonts w:eastAsia="Times New Roman"/>
-                <w:lang w:val="hu-HU"/>
-              </w:rPr>
-              <w:t>Normal_felhasznalo.fiokadatok_id</w:t>
-            </w:r>
+            <w:proofErr w:type="spellStart"/>
+            <w:r>
+              <w:rPr>
+                <w:rFonts w:eastAsia="Times New Roman"/>
+                <w:lang w:val="hu-HU"/>
+              </w:rPr>
+              <w:t>Normal_</w:t>
+            </w:r>
+            <w:proofErr w:type="gramStart"/>
+            <w:r>
+              <w:rPr>
+                <w:rFonts w:eastAsia="Times New Roman"/>
+                <w:lang w:val="hu-HU"/>
+              </w:rPr>
+              <w:t>felhasznalo.fiokadatok</w:t>
+            </w:r>
+            <w:proofErr w:type="gramEnd"/>
+            <w:r>
+              <w:rPr>
+                <w:rFonts w:eastAsia="Times New Roman"/>
+                <w:lang w:val="hu-HU"/>
+              </w:rPr>
+              <w:t>_id</w:t>
+            </w:r>
+            <w:proofErr w:type="spellEnd"/>
           </w:p>
         </w:tc>
         <w:tc>
@@ -4885,7 +5689,23 @@
                 <w:rFonts w:eastAsia="Times New Roman"/>
                 <w:lang w:val="hu-HU"/>
               </w:rPr>
-              <w:t>Egy átlagos user fiókadatainak azonosítója</w:t>
+              <w:t xml:space="preserve">Egy átlagos </w:t>
+            </w:r>
+            <w:proofErr w:type="spellStart"/>
+            <w:r>
+              <w:rPr>
+                <w:rFonts w:eastAsia="Times New Roman"/>
+                <w:lang w:val="hu-HU"/>
+              </w:rPr>
+              <w:t>user</w:t>
+            </w:r>
+            <w:proofErr w:type="spellEnd"/>
+            <w:r>
+              <w:rPr>
+                <w:rFonts w:eastAsia="Times New Roman"/>
+                <w:lang w:val="hu-HU"/>
+              </w:rPr>
+              <w:t xml:space="preserve"> fiókadatainak azonosítója</w:t>
             </w:r>
           </w:p>
         </w:tc>
@@ -4909,13 +5729,31 @@
                 <w:lang w:val="hu-HU"/>
               </w:rPr>
             </w:pPr>
-            <w:r>
-              <w:rPr>
-                <w:rFonts w:eastAsia="Times New Roman"/>
-                <w:lang w:val="hu-HU"/>
-              </w:rPr>
-              <w:t>Normal_felhasznalo.vegzettseg_id</w:t>
-            </w:r>
+            <w:proofErr w:type="spellStart"/>
+            <w:r>
+              <w:rPr>
+                <w:rFonts w:eastAsia="Times New Roman"/>
+                <w:lang w:val="hu-HU"/>
+              </w:rPr>
+              <w:t>Normal_</w:t>
+            </w:r>
+            <w:proofErr w:type="gramStart"/>
+            <w:r>
+              <w:rPr>
+                <w:rFonts w:eastAsia="Times New Roman"/>
+                <w:lang w:val="hu-HU"/>
+              </w:rPr>
+              <w:t>felhasznalo.vegzettseg</w:t>
+            </w:r>
+            <w:proofErr w:type="gramEnd"/>
+            <w:r>
+              <w:rPr>
+                <w:rFonts w:eastAsia="Times New Roman"/>
+                <w:lang w:val="hu-HU"/>
+              </w:rPr>
+              <w:t>_id</w:t>
+            </w:r>
+            <w:proofErr w:type="spellEnd"/>
           </w:p>
         </w:tc>
         <w:tc>
@@ -4960,7 +5798,23 @@
                 <w:rFonts w:eastAsia="Times New Roman"/>
                 <w:lang w:val="hu-HU"/>
               </w:rPr>
-              <w:t>Egy átlagos user végzettsége</w:t>
+              <w:t xml:space="preserve">Egy átlagos </w:t>
+            </w:r>
+            <w:proofErr w:type="spellStart"/>
+            <w:r>
+              <w:rPr>
+                <w:rFonts w:eastAsia="Times New Roman"/>
+                <w:lang w:val="hu-HU"/>
+              </w:rPr>
+              <w:t>user</w:t>
+            </w:r>
+            <w:proofErr w:type="spellEnd"/>
+            <w:r>
+              <w:rPr>
+                <w:rFonts w:eastAsia="Times New Roman"/>
+                <w:lang w:val="hu-HU"/>
+              </w:rPr>
+              <w:t xml:space="preserve"> végzettsége</w:t>
             </w:r>
           </w:p>
         </w:tc>
@@ -4984,13 +5838,31 @@
                 <w:lang w:val="hu-HU"/>
               </w:rPr>
             </w:pPr>
-            <w:r>
-              <w:rPr>
-                <w:rFonts w:eastAsia="Times New Roman"/>
-                <w:lang w:val="hu-HU"/>
-              </w:rPr>
-              <w:t>Normal_felhasznalo.vallalat_id</w:t>
-            </w:r>
+            <w:proofErr w:type="spellStart"/>
+            <w:r>
+              <w:rPr>
+                <w:rFonts w:eastAsia="Times New Roman"/>
+                <w:lang w:val="hu-HU"/>
+              </w:rPr>
+              <w:t>Normal_</w:t>
+            </w:r>
+            <w:proofErr w:type="gramStart"/>
+            <w:r>
+              <w:rPr>
+                <w:rFonts w:eastAsia="Times New Roman"/>
+                <w:lang w:val="hu-HU"/>
+              </w:rPr>
+              <w:t>felhasznalo.vallalat</w:t>
+            </w:r>
+            <w:proofErr w:type="gramEnd"/>
+            <w:r>
+              <w:rPr>
+                <w:rFonts w:eastAsia="Times New Roman"/>
+                <w:lang w:val="hu-HU"/>
+              </w:rPr>
+              <w:t>_id</w:t>
+            </w:r>
+            <w:proofErr w:type="spellEnd"/>
           </w:p>
         </w:tc>
         <w:tc>
@@ -5294,6 +6166,7 @@
                 <w:lang w:val="hu-HU"/>
               </w:rPr>
             </w:pPr>
+            <w:proofErr w:type="spellStart"/>
             <w:r>
               <w:rPr>
                 <w:rFonts w:eastAsia="Times New Roman"/>
@@ -5301,6 +6174,7 @@
               </w:rPr>
               <w:t>Munkakor.allas_tipusa</w:t>
             </w:r>
+            <w:proofErr w:type="spellEnd"/>
           </w:p>
         </w:tc>
         <w:tc>
@@ -5317,6 +6191,7 @@
                 <w:lang w:val="hu-HU"/>
               </w:rPr>
             </w:pPr>
+            <w:proofErr w:type="spellStart"/>
             <w:r>
               <w:rPr>
                 <w:rFonts w:eastAsia="Times New Roman"/>
@@ -5324,6 +6199,7 @@
               </w:rPr>
               <w:t>String</w:t>
             </w:r>
+            <w:proofErr w:type="spellEnd"/>
           </w:p>
         </w:tc>
         <w:tc>
@@ -5369,6 +6245,7 @@
                 <w:lang w:val="hu-HU"/>
               </w:rPr>
             </w:pPr>
+            <w:proofErr w:type="spellStart"/>
             <w:r>
               <w:rPr>
                 <w:rFonts w:eastAsia="Times New Roman"/>
@@ -5376,6 +6253,7 @@
               </w:rPr>
               <w:t>Munkakor.szukseges_vegzettseg</w:t>
             </w:r>
+            <w:proofErr w:type="spellEnd"/>
           </w:p>
         </w:tc>
         <w:tc>
@@ -5392,6 +6270,7 @@
                 <w:lang w:val="hu-HU"/>
               </w:rPr>
             </w:pPr>
+            <w:proofErr w:type="spellStart"/>
             <w:r>
               <w:rPr>
                 <w:rFonts w:eastAsia="Times New Roman"/>
@@ -5399,6 +6278,7 @@
               </w:rPr>
               <w:t>String</w:t>
             </w:r>
+            <w:proofErr w:type="spellEnd"/>
           </w:p>
         </w:tc>
         <w:tc>
@@ -5444,6 +6324,7 @@
                 <w:lang w:val="hu-HU"/>
               </w:rPr>
             </w:pPr>
+            <w:proofErr w:type="spellStart"/>
             <w:r>
               <w:rPr>
                 <w:rFonts w:eastAsia="Times New Roman"/>
@@ -5451,6 +6332,7 @@
               </w:rPr>
               <w:t>Munkakor.egyeb_feltetelek_id</w:t>
             </w:r>
+            <w:proofErr w:type="spellEnd"/>
           </w:p>
         </w:tc>
         <w:tc>
@@ -5535,13 +6417,23 @@
                 <w:lang w:val="hu-HU"/>
               </w:rPr>
             </w:pPr>
-            <w:r>
-              <w:rPr>
-                <w:rFonts w:eastAsia="Times New Roman"/>
-                <w:b/>
-                <w:lang w:val="hu-HU"/>
-              </w:rPr>
-              <w:t>Hirdeto tábla</w:t>
+            <w:proofErr w:type="spellStart"/>
+            <w:r>
+              <w:rPr>
+                <w:rFonts w:eastAsia="Times New Roman"/>
+                <w:b/>
+                <w:lang w:val="hu-HU"/>
+              </w:rPr>
+              <w:t>Hirdeto</w:t>
+            </w:r>
+            <w:proofErr w:type="spellEnd"/>
+            <w:r>
+              <w:rPr>
+                <w:rFonts w:eastAsia="Times New Roman"/>
+                <w:b/>
+                <w:lang w:val="hu-HU"/>
+              </w:rPr>
+              <w:t xml:space="preserve"> tábla</w:t>
             </w:r>
           </w:p>
         </w:tc>
@@ -5762,6 +6654,7 @@
                 <w:lang w:val="hu-HU"/>
               </w:rPr>
             </w:pPr>
+            <w:proofErr w:type="spellStart"/>
             <w:r>
               <w:rPr>
                 <w:rFonts w:eastAsia="Times New Roman"/>
@@ -5769,6 +6662,7 @@
               </w:rPr>
               <w:t>Hirdeto.fiokadatok_id</w:t>
             </w:r>
+            <w:proofErr w:type="spellEnd"/>
           </w:p>
         </w:tc>
         <w:tc>
@@ -5837,6 +6731,7 @@
                 <w:lang w:val="hu-HU"/>
               </w:rPr>
             </w:pPr>
+            <w:proofErr w:type="spellStart"/>
             <w:r>
               <w:rPr>
                 <w:rFonts w:eastAsia="Times New Roman"/>
@@ -5844,6 +6739,7 @@
               </w:rPr>
               <w:t>Hirdeto.vallalat_id</w:t>
             </w:r>
+            <w:proofErr w:type="spellEnd"/>
           </w:p>
         </w:tc>
         <w:tc>
@@ -6154,6 +7050,7 @@
                 <w:lang w:val="hu-HU"/>
               </w:rPr>
             </w:pPr>
+            <w:proofErr w:type="spellStart"/>
             <w:r>
               <w:rPr>
                 <w:rFonts w:eastAsia="Times New Roman"/>
@@ -6161,6 +7058,7 @@
               </w:rPr>
               <w:t>Kapcsolat.kepviselo_nev</w:t>
             </w:r>
+            <w:proofErr w:type="spellEnd"/>
           </w:p>
         </w:tc>
         <w:tc>
@@ -6177,6 +7075,7 @@
                 <w:lang w:val="hu-HU"/>
               </w:rPr>
             </w:pPr>
+            <w:proofErr w:type="spellStart"/>
             <w:r>
               <w:rPr>
                 <w:rFonts w:eastAsia="Times New Roman"/>
@@ -6184,6 +7083,7 @@
               </w:rPr>
               <w:t>String</w:t>
             </w:r>
+            <w:proofErr w:type="spellEnd"/>
           </w:p>
         </w:tc>
         <w:tc>
@@ -6229,6 +7129,7 @@
                 <w:lang w:val="hu-HU"/>
               </w:rPr>
             </w:pPr>
+            <w:proofErr w:type="spellStart"/>
             <w:r>
               <w:rPr>
                 <w:rFonts w:eastAsia="Times New Roman"/>
@@ -6236,6 +7137,7 @@
               </w:rPr>
               <w:t>Kapcsolat.email</w:t>
             </w:r>
+            <w:proofErr w:type="spellEnd"/>
           </w:p>
         </w:tc>
         <w:tc>
@@ -6252,6 +7154,7 @@
                 <w:lang w:val="hu-HU"/>
               </w:rPr>
             </w:pPr>
+            <w:proofErr w:type="spellStart"/>
             <w:r>
               <w:rPr>
                 <w:rFonts w:eastAsia="Times New Roman"/>
@@ -6259,6 +7162,7 @@
               </w:rPr>
               <w:t>String</w:t>
             </w:r>
+            <w:proofErr w:type="spellEnd"/>
           </w:p>
         </w:tc>
         <w:tc>
@@ -6304,6 +7208,7 @@
                 <w:lang w:val="hu-HU"/>
               </w:rPr>
             </w:pPr>
+            <w:proofErr w:type="spellStart"/>
             <w:r>
               <w:rPr>
                 <w:rFonts w:eastAsia="Times New Roman"/>
@@ -6311,6 +7216,7 @@
               </w:rPr>
               <w:t>Kapcsolat.telefonszam</w:t>
             </w:r>
+            <w:proofErr w:type="spellEnd"/>
           </w:p>
         </w:tc>
         <w:tc>
@@ -6327,6 +7233,7 @@
                 <w:lang w:val="hu-HU"/>
               </w:rPr>
             </w:pPr>
+            <w:proofErr w:type="spellStart"/>
             <w:r>
               <w:rPr>
                 <w:rFonts w:eastAsia="Times New Roman"/>
@@ -6334,6 +7241,7 @@
               </w:rPr>
               <w:t>String</w:t>
             </w:r>
+            <w:proofErr w:type="spellEnd"/>
           </w:p>
         </w:tc>
         <w:tc>
@@ -6621,6 +7529,7 @@
                 <w:lang w:val="hu-HU"/>
               </w:rPr>
             </w:pPr>
+            <w:proofErr w:type="spellStart"/>
             <w:r>
               <w:rPr>
                 <w:rFonts w:eastAsia="Times New Roman"/>
@@ -6628,6 +7537,7 @@
               </w:rPr>
               <w:t>Helyszin.orszag</w:t>
             </w:r>
+            <w:proofErr w:type="spellEnd"/>
           </w:p>
         </w:tc>
         <w:tc>
@@ -6644,6 +7554,7 @@
                 <w:lang w:val="hu-HU"/>
               </w:rPr>
             </w:pPr>
+            <w:proofErr w:type="spellStart"/>
             <w:r>
               <w:rPr>
                 <w:rFonts w:eastAsia="Times New Roman"/>
@@ -6651,6 +7562,7 @@
               </w:rPr>
               <w:t>String</w:t>
             </w:r>
+            <w:proofErr w:type="spellEnd"/>
           </w:p>
         </w:tc>
         <w:tc>
@@ -6696,6 +7608,7 @@
                 <w:lang w:val="hu-HU"/>
               </w:rPr>
             </w:pPr>
+            <w:proofErr w:type="spellStart"/>
             <w:r>
               <w:rPr>
                 <w:rFonts w:eastAsia="Times New Roman"/>
@@ -6703,6 +7616,7 @@
               </w:rPr>
               <w:t>Helyszin.varos</w:t>
             </w:r>
+            <w:proofErr w:type="spellEnd"/>
           </w:p>
         </w:tc>
         <w:tc>
@@ -6719,6 +7633,7 @@
                 <w:lang w:val="hu-HU"/>
               </w:rPr>
             </w:pPr>
+            <w:proofErr w:type="spellStart"/>
             <w:r>
               <w:rPr>
                 <w:rFonts w:eastAsia="Times New Roman"/>
@@ -6726,6 +7641,7 @@
               </w:rPr>
               <w:t>String</w:t>
             </w:r>
+            <w:proofErr w:type="spellEnd"/>
           </w:p>
         </w:tc>
         <w:tc>
@@ -6771,6 +7687,7 @@
                 <w:lang w:val="hu-HU"/>
               </w:rPr>
             </w:pPr>
+            <w:proofErr w:type="spellStart"/>
             <w:r>
               <w:rPr>
                 <w:rFonts w:eastAsia="Times New Roman"/>
@@ -6778,6 +7695,7 @@
               </w:rPr>
               <w:t>Helyszin.tavolrol_vegezheto_e</w:t>
             </w:r>
+            <w:proofErr w:type="spellEnd"/>
           </w:p>
         </w:tc>
         <w:tc>
@@ -7088,6 +8006,7 @@
                 <w:lang w:val="hu-HU"/>
               </w:rPr>
             </w:pPr>
+            <w:proofErr w:type="spellStart"/>
             <w:r>
               <w:rPr>
                 <w:rFonts w:eastAsia="Times New Roman"/>
@@ -7095,6 +8014,7 @@
               </w:rPr>
               <w:t>Diakszovetkezet.nev</w:t>
             </w:r>
+            <w:proofErr w:type="spellEnd"/>
           </w:p>
         </w:tc>
         <w:tc>
@@ -7111,6 +8031,7 @@
                 <w:lang w:val="hu-HU"/>
               </w:rPr>
             </w:pPr>
+            <w:proofErr w:type="spellStart"/>
             <w:r>
               <w:rPr>
                 <w:rFonts w:eastAsia="Times New Roman"/>
@@ -7118,6 +8039,7 @@
               </w:rPr>
               <w:t>String</w:t>
             </w:r>
+            <w:proofErr w:type="spellEnd"/>
           </w:p>
         </w:tc>
         <w:tc>
@@ -7405,6 +8327,7 @@
                 <w:lang w:val="hu-HU"/>
               </w:rPr>
             </w:pPr>
+            <w:proofErr w:type="spellStart"/>
             <w:r>
               <w:rPr>
                 <w:rFonts w:eastAsia="Times New Roman"/>
@@ -7412,6 +8335,7 @@
               </w:rPr>
               <w:t>Allas.allas_nev</w:t>
             </w:r>
+            <w:proofErr w:type="spellEnd"/>
           </w:p>
         </w:tc>
         <w:tc>
@@ -7428,6 +8352,7 @@
                 <w:lang w:val="hu-HU"/>
               </w:rPr>
             </w:pPr>
+            <w:proofErr w:type="spellStart"/>
             <w:r>
               <w:rPr>
                 <w:rFonts w:eastAsia="Times New Roman"/>
@@ -7435,6 +8360,7 @@
               </w:rPr>
               <w:t>String</w:t>
             </w:r>
+            <w:proofErr w:type="spellEnd"/>
           </w:p>
         </w:tc>
         <w:tc>
@@ -7480,6 +8406,7 @@
                 <w:lang w:val="hu-HU"/>
               </w:rPr>
             </w:pPr>
+            <w:proofErr w:type="spellStart"/>
             <w:r>
               <w:rPr>
                 <w:rFonts w:eastAsia="Times New Roman"/>
@@ -7487,6 +8414,7 @@
               </w:rPr>
               <w:t>Allas.allas_leiras</w:t>
             </w:r>
+            <w:proofErr w:type="spellEnd"/>
           </w:p>
         </w:tc>
         <w:tc>
@@ -7503,6 +8431,7 @@
                 <w:lang w:val="hu-HU"/>
               </w:rPr>
             </w:pPr>
+            <w:proofErr w:type="spellStart"/>
             <w:r>
               <w:rPr>
                 <w:rFonts w:eastAsia="Times New Roman"/>
@@ -7510,6 +8439,7 @@
               </w:rPr>
               <w:t>String</w:t>
             </w:r>
+            <w:proofErr w:type="spellEnd"/>
           </w:p>
         </w:tc>
         <w:tc>
@@ -7555,6 +8485,7 @@
                 <w:lang w:val="hu-HU"/>
               </w:rPr>
             </w:pPr>
+            <w:proofErr w:type="spellStart"/>
             <w:r>
               <w:rPr>
                 <w:rFonts w:eastAsia="Times New Roman"/>
@@ -7562,6 +8493,7 @@
               </w:rPr>
               <w:t>Allas.munkakor_id</w:t>
             </w:r>
+            <w:proofErr w:type="spellEnd"/>
           </w:p>
         </w:tc>
         <w:tc>
@@ -7630,6 +8562,7 @@
                 <w:lang w:val="hu-HU"/>
               </w:rPr>
             </w:pPr>
+            <w:proofErr w:type="spellStart"/>
             <w:r>
               <w:rPr>
                 <w:rFonts w:eastAsia="Times New Roman"/>
@@ -7637,6 +8570,7 @@
               </w:rPr>
               <w:t>Allas.munkaado_id</w:t>
             </w:r>
+            <w:proofErr w:type="spellEnd"/>
           </w:p>
         </w:tc>
         <w:tc>
@@ -7705,6 +8639,7 @@
                 <w:lang w:val="hu-HU"/>
               </w:rPr>
             </w:pPr>
+            <w:proofErr w:type="spellStart"/>
             <w:r>
               <w:rPr>
                 <w:rFonts w:eastAsia="Times New Roman"/>
@@ -7712,6 +8647,7 @@
               </w:rPr>
               <w:t>Allas.kapcsolat_id</w:t>
             </w:r>
+            <w:proofErr w:type="spellEnd"/>
           </w:p>
         </w:tc>
         <w:tc>
@@ -7780,6 +8716,7 @@
                 <w:lang w:val="hu-HU"/>
               </w:rPr>
             </w:pPr>
+            <w:proofErr w:type="spellStart"/>
             <w:r>
               <w:rPr>
                 <w:rFonts w:eastAsia="Times New Roman"/>
@@ -7787,6 +8724,7 @@
               </w:rPr>
               <w:t>Allas.diak_vallalhatja</w:t>
             </w:r>
+            <w:proofErr w:type="spellEnd"/>
           </w:p>
         </w:tc>
         <w:tc>
@@ -7855,6 +8793,7 @@
                 <w:lang w:val="hu-HU"/>
               </w:rPr>
             </w:pPr>
+            <w:proofErr w:type="spellStart"/>
             <w:r>
               <w:rPr>
                 <w:rFonts w:eastAsia="Times New Roman"/>
@@ -7862,6 +8801,7 @@
               </w:rPr>
               <w:t>Allas.helyszin_id</w:t>
             </w:r>
+            <w:proofErr w:type="spellEnd"/>
           </w:p>
         </w:tc>
         <w:tc>
@@ -7930,6 +8870,7 @@
                 <w:lang w:val="hu-HU"/>
               </w:rPr>
             </w:pPr>
+            <w:proofErr w:type="spellStart"/>
             <w:r>
               <w:rPr>
                 <w:rFonts w:eastAsia="Times New Roman"/>
@@ -7937,6 +8878,7 @@
               </w:rPr>
               <w:t>Allas.kezdes_idopontja</w:t>
             </w:r>
+            <w:proofErr w:type="spellEnd"/>
           </w:p>
         </w:tc>
         <w:tc>
@@ -7953,6 +8895,7 @@
                 <w:lang w:val="hu-HU"/>
               </w:rPr>
             </w:pPr>
+            <w:proofErr w:type="spellStart"/>
             <w:r>
               <w:rPr>
                 <w:rFonts w:eastAsia="Times New Roman"/>
@@ -7960,6 +8903,7 @@
               </w:rPr>
               <w:t>String</w:t>
             </w:r>
+            <w:proofErr w:type="spellEnd"/>
           </w:p>
         </w:tc>
         <w:tc>
@@ -8005,6 +8949,7 @@
                 <w:lang w:val="hu-HU"/>
               </w:rPr>
             </w:pPr>
+            <w:proofErr w:type="spellStart"/>
             <w:r>
               <w:rPr>
                 <w:rFonts w:eastAsia="Times New Roman"/>
@@ -8013,6 +8958,7 @@
               <w:lastRenderedPageBreak/>
               <w:t>Allas.berezes</w:t>
             </w:r>
+            <w:proofErr w:type="spellEnd"/>
           </w:p>
         </w:tc>
         <w:tc>
@@ -8067,8 +9013,21 @@
       <w:pPr>
         <w:pStyle w:val="Cmsor2"/>
       </w:pPr>
-      <w:r>
-        <w:t>Egyed-esemény mátrix:</w:t>
+      <w:proofErr w:type="spellStart"/>
+      <w:r>
+        <w:t>Egyed-esemény</w:t>
+      </w:r>
+      <w:proofErr w:type="spellEnd"/>
+      <w:r>
+        <w:t xml:space="preserve"> </w:t>
+      </w:r>
+      <w:proofErr w:type="spellStart"/>
+      <w:r>
+        <w:t>mátrix</w:t>
+      </w:r>
+      <w:proofErr w:type="spellEnd"/>
+      <w:r>
+        <w:t>:</w:t>
       </w:r>
     </w:p>
     <w:p>
@@ -8712,6 +9671,7 @@
                 <w:lang w:val="hu-HU" w:eastAsia="hu-HU"/>
               </w:rPr>
             </w:pPr>
+            <w:proofErr w:type="spellStart"/>
             <w:r>
               <w:rPr>
                 <w:rFonts w:ascii="Calibri" w:eastAsia="Times New Roman" w:hAnsi="Calibri" w:cs="Times New Roman"/>
@@ -8723,6 +9683,7 @@
               </w:rPr>
               <w:t>Admin</w:t>
             </w:r>
+            <w:proofErr w:type="spellEnd"/>
           </w:p>
         </w:tc>
         <w:tc>
@@ -10099,6 +11060,7 @@
                 <w:lang w:val="hu-HU" w:eastAsia="hu-HU"/>
               </w:rPr>
             </w:pPr>
+            <w:proofErr w:type="gramStart"/>
             <w:r>
               <w:rPr>
                 <w:rFonts w:ascii="Calibri" w:eastAsia="Times New Roman" w:hAnsi="Calibri" w:cs="Times New Roman"/>
@@ -10109,6 +11071,7 @@
               </w:rPr>
               <w:t>M,O</w:t>
             </w:r>
+            <w:proofErr w:type="gramEnd"/>
           </w:p>
         </w:tc>
         <w:tc>
@@ -10562,6 +11525,7 @@
                 <w:lang w:val="hu-HU" w:eastAsia="hu-HU"/>
               </w:rPr>
             </w:pPr>
+            <w:proofErr w:type="gramStart"/>
             <w:r>
               <w:rPr>
                 <w:rFonts w:ascii="Calibri" w:eastAsia="Times New Roman" w:hAnsi="Calibri" w:cs="Times New Roman"/>
@@ -10572,6 +11536,7 @@
               </w:rPr>
               <w:t>M,O</w:t>
             </w:r>
+            <w:proofErr w:type="gramEnd"/>
           </w:p>
         </w:tc>
         <w:tc>
@@ -10791,8 +11756,13 @@
       <w:pPr>
         <w:pStyle w:val="Cmsor2"/>
       </w:pPr>
-      <w:r>
-        <w:t>Egyéb:</w:t>
+      <w:proofErr w:type="spellStart"/>
+      <w:r>
+        <w:t>Egyéb</w:t>
+      </w:r>
+      <w:proofErr w:type="spellEnd"/>
+      <w:r>
+        <w:t>:</w:t>
       </w:r>
     </w:p>
     <w:p>
@@ -10844,6 +11814,183 @@
                     <a:xfrm>
                       <a:off x="0" y="0"/>
                       <a:ext cx="6645910" cy="3578225"/>
+                    </a:xfrm>
+                    <a:prstGeom prst="rect">
+                      <a:avLst/>
+                    </a:prstGeom>
+                  </pic:spPr>
+                </pic:pic>
+              </a:graphicData>
+            </a:graphic>
+          </wp:inline>
+        </w:drawing>
+      </w:r>
+    </w:p>
+    <w:p>
+      <w:pPr>
+        <w:rPr>
+          <w:lang w:val="hu-HU"/>
+        </w:rPr>
+      </w:pPr>
+      <w:r>
+        <w:rPr>
+          <w:noProof/>
+          <w:lang w:val="hu-HU"/>
+        </w:rPr>
+        <w:lastRenderedPageBreak/>
+        <w:drawing>
+          <wp:inline distT="0" distB="0" distL="0" distR="0" wp14:anchorId="30FF2C27" wp14:editId="75790CE0">
+            <wp:extent cx="5915025" cy="2924175"/>
+            <wp:effectExtent l="0" t="0" r="9525" b="9525"/>
+            <wp:docPr id="1" name="Kép 1"/>
+            <wp:cNvGraphicFramePr>
+              <a:graphicFrameLocks xmlns:a="http://schemas.openxmlformats.org/drawingml/2006/main" noChangeAspect="1"/>
+            </wp:cNvGraphicFramePr>
+            <a:graphic xmlns:a="http://schemas.openxmlformats.org/drawingml/2006/main">
+              <a:graphicData uri="http://schemas.openxmlformats.org/drawingml/2006/picture">
+                <pic:pic xmlns:pic="http://schemas.openxmlformats.org/drawingml/2006/picture">
+                  <pic:nvPicPr>
+                    <pic:cNvPr id="1" name="Kép 1"/>
+                    <pic:cNvPicPr/>
+                  </pic:nvPicPr>
+                  <pic:blipFill>
+                    <a:blip r:embed="rId11">
+                      <a:extLst>
+                        <a:ext uri="{28A0092B-C50C-407E-A947-70E740481C1C}">
+                          <a14:useLocalDpi xmlns:a14="http://schemas.microsoft.com/office/drawing/2010/main" val="0"/>
+                        </a:ext>
+                      </a:extLst>
+                    </a:blip>
+                    <a:stretch>
+                      <a:fillRect/>
+                    </a:stretch>
+                  </pic:blipFill>
+                  <pic:spPr>
+                    <a:xfrm>
+                      <a:off x="0" y="0"/>
+                      <a:ext cx="5915025" cy="2924175"/>
+                    </a:xfrm>
+                    <a:prstGeom prst="rect">
+                      <a:avLst/>
+                    </a:prstGeom>
+                  </pic:spPr>
+                </pic:pic>
+              </a:graphicData>
+            </a:graphic>
+          </wp:inline>
+        </w:drawing>
+      </w:r>
+    </w:p>
+    <w:p>
+      <w:pPr>
+        <w:rPr>
+          <w:lang w:val="hu-HU"/>
+        </w:rPr>
+      </w:pPr>
+    </w:p>
+    <w:p>
+      <w:pPr>
+        <w:rPr>
+          <w:lang w:val="hu-HU"/>
+        </w:rPr>
+      </w:pPr>
+      <w:r>
+        <w:rPr>
+          <w:noProof/>
+          <w:lang w:val="hu-HU"/>
+        </w:rPr>
+        <w:drawing>
+          <wp:inline distT="0" distB="0" distL="0" distR="0" wp14:anchorId="748F8D0E" wp14:editId="74BA7059">
+            <wp:extent cx="6645635" cy="1965325"/>
+            <wp:effectExtent l="0" t="0" r="3175" b="0"/>
+            <wp:docPr id="3" name="Kép 3"/>
+            <wp:cNvGraphicFramePr>
+              <a:graphicFrameLocks xmlns:a="http://schemas.openxmlformats.org/drawingml/2006/main" noChangeAspect="1"/>
+            </wp:cNvGraphicFramePr>
+            <a:graphic xmlns:a="http://schemas.openxmlformats.org/drawingml/2006/main">
+              <a:graphicData uri="http://schemas.openxmlformats.org/drawingml/2006/picture">
+                <pic:pic xmlns:pic="http://schemas.openxmlformats.org/drawingml/2006/picture">
+                  <pic:nvPicPr>
+                    <pic:cNvPr id="3" name="Kép 3"/>
+                    <pic:cNvPicPr/>
+                  </pic:nvPicPr>
+                  <pic:blipFill>
+                    <a:blip r:embed="rId12">
+                      <a:extLst>
+                        <a:ext uri="{28A0092B-C50C-407E-A947-70E740481C1C}">
+                          <a14:useLocalDpi xmlns:a14="http://schemas.microsoft.com/office/drawing/2010/main" val="0"/>
+                        </a:ext>
+                      </a:extLst>
+                    </a:blip>
+                    <a:stretch>
+                      <a:fillRect/>
+                    </a:stretch>
+                  </pic:blipFill>
+                  <pic:spPr>
+                    <a:xfrm>
+                      <a:off x="0" y="0"/>
+                      <a:ext cx="6645635" cy="1965325"/>
+                    </a:xfrm>
+                    <a:prstGeom prst="rect">
+                      <a:avLst/>
+                    </a:prstGeom>
+                  </pic:spPr>
+                </pic:pic>
+              </a:graphicData>
+            </a:graphic>
+          </wp:inline>
+        </w:drawing>
+      </w:r>
+    </w:p>
+    <w:p>
+      <w:pPr>
+        <w:rPr>
+          <w:lang w:val="hu-HU"/>
+        </w:rPr>
+      </w:pPr>
+    </w:p>
+    <w:p>
+      <w:pPr>
+        <w:rPr>
+          <w:lang w:val="hu-HU"/>
+        </w:rPr>
+      </w:pPr>
+      <w:r>
+        <w:rPr>
+          <w:noProof/>
+          <w:lang w:val="hu-HU"/>
+        </w:rPr>
+        <w:drawing>
+          <wp:inline distT="0" distB="0" distL="0" distR="0" wp14:anchorId="5C983C6F" wp14:editId="3DAE4652">
+            <wp:extent cx="6645910" cy="1159510"/>
+            <wp:effectExtent l="0" t="0" r="2540" b="2540"/>
+            <wp:docPr id="5" name="Kép 5"/>
+            <wp:cNvGraphicFramePr>
+              <a:graphicFrameLocks xmlns:a="http://schemas.openxmlformats.org/drawingml/2006/main" noChangeAspect="1"/>
+            </wp:cNvGraphicFramePr>
+            <a:graphic xmlns:a="http://schemas.openxmlformats.org/drawingml/2006/main">
+              <a:graphicData uri="http://schemas.openxmlformats.org/drawingml/2006/picture">
+                <pic:pic xmlns:pic="http://schemas.openxmlformats.org/drawingml/2006/picture">
+                  <pic:nvPicPr>
+                    <pic:cNvPr id="5" name="Kép 5"/>
+                    <pic:cNvPicPr/>
+                  </pic:nvPicPr>
+                  <pic:blipFill>
+                    <a:blip r:embed="rId13">
+                      <a:extLst>
+                        <a:ext uri="{28A0092B-C50C-407E-A947-70E740481C1C}">
+                          <a14:useLocalDpi xmlns:a14="http://schemas.microsoft.com/office/drawing/2010/main" val="0"/>
+                        </a:ext>
+                      </a:extLst>
+                    </a:blip>
+                    <a:stretch>
+                      <a:fillRect/>
+                    </a:stretch>
+                  </pic:blipFill>
+                  <pic:spPr>
+                    <a:xfrm>
+                      <a:off x="0" y="0"/>
+                      <a:ext cx="6645910" cy="1159510"/>
                     </a:xfrm>
                     <a:prstGeom prst="rect">
                       <a:avLst/>

</xml_diff>